<commit_message>
Pengumpulan perubahan SRS Kel-3 per 20/03/2023
</commit_message>
<xml_diff>
--- a/SRS_PA1-KEL-03.docx
+++ b/SRS_PA1-KEL-03.docx
@@ -1599,7 +1599,7 @@
           </w:pPr>
           <w:r>
             <w:fldChar w:fldCharType="begin"/>
-            <w:instrText xml:space="preserve"> TOC \h \u \z </w:instrText>
+            <w:instrText xml:space="preserve"> TOC \h \u \z \t "Heading 1,1,Heading 2,2,Heading 3,3,Heading 4,4,Heading 5,5,Heading 6,6,"</w:instrText>
             <w:fldChar w:fldCharType="separate"/>
           </w:r>
           <w:hyperlink w:anchor="_heading=h.vx1227">
@@ -6051,7 +6051,7 @@
         <w:pStyle w:val="Heading1"/>
         <w:numPr>
           <w:ilvl w:val="0"/>
-          <w:numId w:val="10"/>
+          <w:numId w:val="4"/>
         </w:numPr>
         <w:spacing w:line="360" w:lineRule="auto"/>
         <w:ind w:left="432" w:hanging="432"/>
@@ -6095,7 +6095,7 @@
         <w:pStyle w:val="Heading2"/>
         <w:numPr>
           <w:ilvl w:val="1"/>
-          <w:numId w:val="10"/>
+          <w:numId w:val="4"/>
         </w:numPr>
         <w:spacing w:line="360" w:lineRule="auto"/>
         <w:ind w:left="576" w:hanging="576"/>
@@ -6175,7 +6175,7 @@
       <w:pPr>
         <w:numPr>
           <w:ilvl w:val="0"/>
-          <w:numId w:val="4"/>
+          <w:numId w:val="8"/>
         </w:numPr>
         <w:spacing w:line="360" w:lineRule="auto"/>
         <w:ind w:left="720" w:hanging="360"/>
@@ -6205,7 +6205,7 @@
       <w:pPr>
         <w:numPr>
           <w:ilvl w:val="0"/>
-          <w:numId w:val="4"/>
+          <w:numId w:val="8"/>
         </w:numPr>
         <w:spacing w:line="360" w:lineRule="auto"/>
         <w:ind w:left="720" w:hanging="360"/>
@@ -6249,7 +6249,7 @@
         <w:pStyle w:val="Heading2"/>
         <w:numPr>
           <w:ilvl w:val="1"/>
-          <w:numId w:val="10"/>
+          <w:numId w:val="4"/>
         </w:numPr>
         <w:spacing w:line="360" w:lineRule="auto"/>
         <w:ind w:left="576" w:hanging="576"/>
@@ -6321,7 +6321,7 @@
         <w:widowControl w:val="1"/>
         <w:numPr>
           <w:ilvl w:val="0"/>
-          <w:numId w:val="1"/>
+          <w:numId w:val="5"/>
         </w:numPr>
         <w:pBdr>
           <w:top w:space="0" w:sz="0" w:val="nil"/>
@@ -6368,7 +6368,7 @@
         <w:widowControl w:val="1"/>
         <w:numPr>
           <w:ilvl w:val="0"/>
-          <w:numId w:val="1"/>
+          <w:numId w:val="5"/>
         </w:numPr>
         <w:pBdr>
           <w:top w:space="0" w:sz="0" w:val="nil"/>
@@ -6404,7 +6404,7 @@
         <w:pStyle w:val="Heading2"/>
         <w:numPr>
           <w:ilvl w:val="1"/>
-          <w:numId w:val="10"/>
+          <w:numId w:val="4"/>
         </w:numPr>
         <w:spacing w:line="360" w:lineRule="auto"/>
         <w:ind w:left="576" w:hanging="576"/>
@@ -7773,7 +7773,7 @@
         <w:pStyle w:val="Heading2"/>
         <w:numPr>
           <w:ilvl w:val="1"/>
-          <w:numId w:val="10"/>
+          <w:numId w:val="4"/>
         </w:numPr>
         <w:spacing w:line="360" w:lineRule="auto"/>
         <w:ind w:left="576" w:hanging="576"/>
@@ -8032,7 +8032,7 @@
               <w:widowControl w:val="0"/>
               <w:numPr>
                 <w:ilvl w:val="0"/>
-                <w:numId w:val="9"/>
+                <w:numId w:val="12"/>
               </w:numPr>
               <w:ind w:left="720" w:hanging="360"/>
             </w:pPr>
@@ -8070,7 +8070,7 @@
               <w:widowControl w:val="0"/>
               <w:numPr>
                 <w:ilvl w:val="0"/>
-                <w:numId w:val="9"/>
+                <w:numId w:val="12"/>
               </w:numPr>
               <w:ind w:left="720" w:hanging="360"/>
             </w:pPr>
@@ -8108,7 +8108,7 @@
               <w:widowControl w:val="0"/>
               <w:numPr>
                 <w:ilvl w:val="0"/>
-                <w:numId w:val="9"/>
+                <w:numId w:val="12"/>
               </w:numPr>
               <w:ind w:left="720" w:hanging="360"/>
             </w:pPr>
@@ -8200,7 +8200,7 @@
               <w:widowControl w:val="0"/>
               <w:numPr>
                 <w:ilvl w:val="0"/>
-                <w:numId w:val="5"/>
+                <w:numId w:val="10"/>
               </w:numPr>
               <w:ind w:left="720" w:hanging="360"/>
             </w:pPr>
@@ -8242,7 +8242,7 @@
               <w:widowControl w:val="0"/>
               <w:numPr>
                 <w:ilvl w:val="0"/>
-                <w:numId w:val="5"/>
+                <w:numId w:val="10"/>
               </w:numPr>
               <w:ind w:left="720" w:hanging="360"/>
             </w:pPr>
@@ -8284,7 +8284,7 @@
               <w:widowControl w:val="0"/>
               <w:numPr>
                 <w:ilvl w:val="0"/>
-                <w:numId w:val="5"/>
+                <w:numId w:val="10"/>
               </w:numPr>
               <w:ind w:left="720" w:hanging="360"/>
             </w:pPr>
@@ -8300,7 +8300,7 @@
               <w:widowControl w:val="0"/>
               <w:numPr>
                 <w:ilvl w:val="0"/>
-                <w:numId w:val="5"/>
+                <w:numId w:val="10"/>
               </w:numPr>
               <w:ind w:left="720" w:hanging="360"/>
             </w:pPr>
@@ -8316,7 +8316,7 @@
               <w:widowControl w:val="0"/>
               <w:numPr>
                 <w:ilvl w:val="0"/>
-                <w:numId w:val="5"/>
+                <w:numId w:val="10"/>
               </w:numPr>
               <w:ind w:left="720" w:hanging="360"/>
             </w:pPr>
@@ -8332,7 +8332,7 @@
               <w:widowControl w:val="0"/>
               <w:numPr>
                 <w:ilvl w:val="0"/>
-                <w:numId w:val="5"/>
+                <w:numId w:val="10"/>
               </w:numPr>
               <w:ind w:left="720" w:hanging="360"/>
             </w:pPr>
@@ -8348,7 +8348,7 @@
               <w:widowControl w:val="0"/>
               <w:numPr>
                 <w:ilvl w:val="0"/>
-                <w:numId w:val="5"/>
+                <w:numId w:val="10"/>
               </w:numPr>
               <w:ind w:left="720" w:hanging="360"/>
             </w:pPr>
@@ -8381,7 +8381,7 @@
         <w:pStyle w:val="Heading2"/>
         <w:numPr>
           <w:ilvl w:val="1"/>
-          <w:numId w:val="10"/>
+          <w:numId w:val="4"/>
         </w:numPr>
         <w:spacing w:line="360" w:lineRule="auto"/>
         <w:ind w:left="576" w:hanging="576"/>
@@ -8420,7 +8420,7 @@
       <w:pPr>
         <w:numPr>
           <w:ilvl w:val="0"/>
-          <w:numId w:val="3"/>
+          <w:numId w:val="7"/>
         </w:numPr>
         <w:spacing w:line="360" w:lineRule="auto"/>
         <w:ind w:left="720" w:hanging="360"/>
@@ -8490,7 +8490,7 @@
       <w:pPr>
         <w:numPr>
           <w:ilvl w:val="0"/>
-          <w:numId w:val="3"/>
+          <w:numId w:val="7"/>
         </w:numPr>
         <w:spacing w:line="360" w:lineRule="auto"/>
         <w:ind w:left="720" w:hanging="360"/>
@@ -8547,7 +8547,7 @@
       <w:pPr>
         <w:numPr>
           <w:ilvl w:val="0"/>
-          <w:numId w:val="3"/>
+          <w:numId w:val="7"/>
         </w:numPr>
         <w:spacing w:line="360" w:lineRule="auto"/>
         <w:ind w:left="720" w:hanging="360"/>
@@ -8600,7 +8600,7 @@
         <w:pStyle w:val="Heading2"/>
         <w:numPr>
           <w:ilvl w:val="1"/>
-          <w:numId w:val="10"/>
+          <w:numId w:val="4"/>
         </w:numPr>
         <w:spacing w:line="360" w:lineRule="auto"/>
         <w:ind w:left="576" w:hanging="576"/>
@@ -8723,7 +8723,7 @@
         <w:pStyle w:val="Heading1"/>
         <w:numPr>
           <w:ilvl w:val="0"/>
-          <w:numId w:val="10"/>
+          <w:numId w:val="4"/>
         </w:numPr>
         <w:spacing w:line="360" w:lineRule="auto"/>
         <w:ind w:left="432" w:hanging="432"/>
@@ -8793,7 +8793,7 @@
         <w:pStyle w:val="Heading2"/>
         <w:numPr>
           <w:ilvl w:val="1"/>
-          <w:numId w:val="10"/>
+          <w:numId w:val="4"/>
         </w:numPr>
         <w:spacing w:line="360" w:lineRule="auto"/>
         <w:ind w:left="576" w:hanging="576"/>
@@ -8864,7 +8864,7 @@
         <w:pStyle w:val="Heading3"/>
         <w:numPr>
           <w:ilvl w:val="2"/>
-          <w:numId w:val="10"/>
+          <w:numId w:val="4"/>
         </w:numPr>
         <w:spacing w:line="360" w:lineRule="auto"/>
         <w:ind w:left="720" w:hanging="720"/>
@@ -9006,7 +9006,7 @@
         <w:pStyle w:val="Heading3"/>
         <w:numPr>
           <w:ilvl w:val="2"/>
-          <w:numId w:val="10"/>
+          <w:numId w:val="4"/>
         </w:numPr>
         <w:ind w:left="720" w:hanging="720"/>
         <w:rPr>
@@ -9172,7 +9172,7 @@
       <w:pPr>
         <w:numPr>
           <w:ilvl w:val="0"/>
-          <w:numId w:val="2"/>
+          <w:numId w:val="6"/>
         </w:numPr>
         <w:ind w:left="720" w:hanging="360"/>
         <w:rPr>
@@ -9210,7 +9210,7 @@
       <w:pPr>
         <w:numPr>
           <w:ilvl w:val="0"/>
-          <w:numId w:val="2"/>
+          <w:numId w:val="6"/>
         </w:numPr>
         <w:ind w:left="720" w:hanging="360"/>
         <w:rPr>
@@ -9444,7 +9444,7 @@
               <w:widowControl w:val="0"/>
               <w:numPr>
                 <w:ilvl w:val="0"/>
-                <w:numId w:val="6"/>
+                <w:numId w:val="11"/>
               </w:numPr>
               <w:ind w:left="720" w:hanging="360"/>
             </w:pPr>
@@ -9467,9 +9467,8 @@
               <w:widowControl w:val="0"/>
               <w:numPr>
                 <w:ilvl w:val="0"/>
-                <w:numId w:val="6"/>
+                <w:numId w:val="11"/>
               </w:numPr>
-              <w:spacing w:after="0" w:afterAutospacing="0"/>
               <w:ind w:left="720" w:hanging="360"/>
             </w:pPr>
             <w:r>
@@ -9497,7 +9496,7 @@
               <w:rPr>
                 <w:rtl w:val="0"/>
               </w:rPr>
-              <w:t xml:space="preserve">informasi dalam sistem</w:t>
+              <w:t xml:space="preserve">informasi dalam aplikasi web</w:t>
             </w:r>
           </w:p>
           <w:p>
@@ -9505,17 +9504,114 @@
               <w:widowControl w:val="0"/>
               <w:numPr>
                 <w:ilvl w:val="0"/>
-                <w:numId w:val="6"/>
+                <w:numId w:val="11"/>
               </w:numPr>
-              <w:spacing w:after="0" w:afterAutospacing="0" w:before="0" w:beforeAutospacing="0" w:line="360" w:lineRule="auto"/>
               <w:ind w:left="720" w:hanging="360"/>
-              <w:jc w:val="both"/>
+              <w:rPr>
+                <w:u w:val="none"/>
+              </w:rPr>
             </w:pPr>
             <w:r>
               <w:rPr>
                 <w:rtl w:val="0"/>
               </w:rPr>
-              <w:t xml:space="preserve">Akses ke menu cetak</w:t>
+              <w:t xml:space="preserve">Akses informasi profil nasabah</w:t>
+            </w:r>
+          </w:p>
+        </w:tc>
+      </w:tr>
+      <w:tr>
+        <w:trPr>
+          <w:cantSplit w:val="0"/>
+          <w:tblHeader w:val="0"/>
+        </w:trPr>
+        <w:tc>
+          <w:tcPr>
+            <w:shd w:fill="auto" w:val="clear"/>
+            <w:tcMar>
+              <w:top w:w="100.0" w:type="dxa"/>
+              <w:left w:w="100.0" w:type="dxa"/>
+              <w:bottom w:w="100.0" w:type="dxa"/>
+              <w:right w:w="100.0" w:type="dxa"/>
+            </w:tcMar>
+            <w:vAlign w:val="top"/>
+          </w:tcPr>
+          <w:p>
+            <w:pPr>
+              <w:widowControl w:val="0"/>
+              <w:rPr/>
+            </w:pPr>
+            <w:r>
+              <w:rPr>
+                <w:rtl w:val="0"/>
+              </w:rPr>
+              <w:t xml:space="preserve">Nasabah</w:t>
+            </w:r>
+          </w:p>
+        </w:tc>
+        <w:tc>
+          <w:tcPr>
+            <w:shd w:fill="auto" w:val="clear"/>
+            <w:tcMar>
+              <w:top w:w="100.0" w:type="dxa"/>
+              <w:left w:w="100.0" w:type="dxa"/>
+              <w:bottom w:w="100.0" w:type="dxa"/>
+              <w:right w:w="100.0" w:type="dxa"/>
+            </w:tcMar>
+            <w:vAlign w:val="top"/>
+          </w:tcPr>
+          <w:p>
+            <w:pPr>
+              <w:rPr/>
+            </w:pPr>
+            <w:r>
+              <w:rPr>
+                <w:rtl w:val="0"/>
+              </w:rPr>
+              <w:t xml:space="preserve">Melihat informasi yang berkaitan dengan keanggotan mereka dalam bank sampah</w:t>
+            </w:r>
+            <w:r>
+              <w:rPr>
+                <w:rtl w:val="0"/>
+              </w:rPr>
+            </w:r>
+          </w:p>
+        </w:tc>
+        <w:tc>
+          <w:tcPr>
+            <w:shd w:fill="auto" w:val="clear"/>
+            <w:tcMar>
+              <w:top w:w="100.0" w:type="dxa"/>
+              <w:left w:w="100.0" w:type="dxa"/>
+              <w:bottom w:w="100.0" w:type="dxa"/>
+              <w:right w:w="100.0" w:type="dxa"/>
+            </w:tcMar>
+            <w:vAlign w:val="top"/>
+          </w:tcPr>
+          <w:p>
+            <w:pPr>
+              <w:widowControl w:val="0"/>
+              <w:numPr>
+                <w:ilvl w:val="0"/>
+                <w:numId w:val="1"/>
+              </w:numPr>
+              <w:ind w:left="720" w:hanging="360"/>
+              <w:rPr>
+                <w:u w:val="none"/>
+              </w:rPr>
+            </w:pPr>
+            <w:r>
+              <w:rPr>
+                <w:rtl w:val="0"/>
+              </w:rPr>
+              <w:t xml:space="preserve">Akses untuk melakukan menu </w:t>
+            </w:r>
+            <w:r>
+              <w:rPr>
+                <w:i w:val="1"/>
+                <w:rtl w:val="0"/>
+              </w:rPr>
+              <w:t xml:space="preserve">login</w:t>
             </w:r>
           </w:p>
           <w:p>
@@ -9523,15 +9619,122 @@
               <w:widowControl w:val="0"/>
               <w:numPr>
                 <w:ilvl w:val="0"/>
-                <w:numId w:val="6"/>
+                <w:numId w:val="1"/>
               </w:numPr>
               <w:ind w:left="720" w:hanging="360"/>
+              <w:rPr>
+                <w:u w:val="none"/>
+              </w:rPr>
             </w:pPr>
             <w:r>
               <w:rPr>
                 <w:rtl w:val="0"/>
               </w:rPr>
-              <w:t xml:space="preserve">Akses ke menu notifikasi </w:t>
+              <w:t xml:space="preserve">Mengakses informasi jumlah deposit yang dimiliki oleh nasabah</w:t>
+            </w:r>
+          </w:p>
+          <w:p>
+            <w:pPr>
+              <w:widowControl w:val="0"/>
+              <w:numPr>
+                <w:ilvl w:val="0"/>
+                <w:numId w:val="1"/>
+              </w:numPr>
+              <w:ind w:left="720" w:hanging="360"/>
+              <w:rPr>
+                <w:u w:val="none"/>
+              </w:rPr>
+            </w:pPr>
+            <w:r>
+              <w:rPr>
+                <w:rtl w:val="0"/>
+              </w:rPr>
+              <w:t xml:space="preserve">Mengakses informasi profil nasabah itu sendiri</w:t>
+            </w:r>
+          </w:p>
+        </w:tc>
+      </w:tr>
+      <w:tr>
+        <w:trPr>
+          <w:cantSplit w:val="0"/>
+          <w:tblHeader w:val="0"/>
+        </w:trPr>
+        <w:tc>
+          <w:tcPr>
+            <w:shd w:fill="auto" w:val="clear"/>
+            <w:tcMar>
+              <w:top w:w="100.0" w:type="dxa"/>
+              <w:left w:w="100.0" w:type="dxa"/>
+              <w:bottom w:w="100.0" w:type="dxa"/>
+              <w:right w:w="100.0" w:type="dxa"/>
+            </w:tcMar>
+            <w:vAlign w:val="top"/>
+          </w:tcPr>
+          <w:p>
+            <w:pPr>
+              <w:widowControl w:val="0"/>
+              <w:rPr/>
+            </w:pPr>
+            <w:r>
+              <w:rPr>
+                <w:rtl w:val="0"/>
+              </w:rPr>
+              <w:t xml:space="preserve">Publik</w:t>
+            </w:r>
+          </w:p>
+        </w:tc>
+        <w:tc>
+          <w:tcPr>
+            <w:shd w:fill="auto" w:val="clear"/>
+            <w:tcMar>
+              <w:top w:w="100.0" w:type="dxa"/>
+              <w:left w:w="100.0" w:type="dxa"/>
+              <w:bottom w:w="100.0" w:type="dxa"/>
+              <w:right w:w="100.0" w:type="dxa"/>
+            </w:tcMar>
+            <w:vAlign w:val="top"/>
+          </w:tcPr>
+          <w:p>
+            <w:pPr>
+              <w:widowControl w:val="0"/>
+              <w:rPr/>
+            </w:pPr>
+            <w:r>
+              <w:rPr>
+                <w:rtl w:val="0"/>
+              </w:rPr>
+              <w:t xml:space="preserve">Melihat informasi didalam sistem yang bersifat publik </w:t>
+            </w:r>
+          </w:p>
+        </w:tc>
+        <w:tc>
+          <w:tcPr>
+            <w:shd w:fill="auto" w:val="clear"/>
+            <w:tcMar>
+              <w:top w:w="100.0" w:type="dxa"/>
+              <w:left w:w="100.0" w:type="dxa"/>
+              <w:bottom w:w="100.0" w:type="dxa"/>
+              <w:right w:w="100.0" w:type="dxa"/>
+            </w:tcMar>
+            <w:vAlign w:val="top"/>
+          </w:tcPr>
+          <w:p>
+            <w:pPr>
+              <w:widowControl w:val="0"/>
+              <w:numPr>
+                <w:ilvl w:val="0"/>
+                <w:numId w:val="9"/>
+              </w:numPr>
+              <w:ind w:left="720" w:hanging="360"/>
+              <w:rPr>
+                <w:u w:val="none"/>
+              </w:rPr>
+            </w:pPr>
+            <w:r>
+              <w:rPr>
+                <w:rtl w:val="0"/>
+              </w:rPr>
+              <w:t xml:space="preserve">Akses untuk ke informasi blog kegiatan maupun blog lain dari Bank Sampah Tarhilala</w:t>
             </w:r>
           </w:p>
         </w:tc>
@@ -9729,19 +9932,12 @@
         <w:spacing w:after="0" w:before="0" w:line="360" w:lineRule="auto"/>
         <w:ind w:left="0" w:right="0" w:firstLine="0"/>
         <w:jc w:val="both"/>
-        <w:rPr>
-          <w:rFonts w:ascii="Arial" w:cs="Arial" w:eastAsia="Arial" w:hAnsi="Arial"/>
-          <w:sz w:val="22"/>
-          <w:szCs w:val="22"/>
-        </w:rPr>
+        <w:rPr/>
       </w:pPr>
       <w:bookmarkStart w:colFirst="0" w:colLast="0" w:name="_heading=h.lnxbz9" w:id="15"/>
       <w:bookmarkEnd w:id="15"/>
       <w:r>
         <w:rPr>
-          <w:rFonts w:ascii="Arial" w:cs="Arial" w:eastAsia="Arial" w:hAnsi="Arial"/>
-          <w:sz w:val="22"/>
-          <w:szCs w:val="22"/>
           <w:rtl w:val="0"/>
         </w:rPr>
         <w:t xml:space="preserve">Sub bab ini akan menejelaskan tentang lingkungan sistem, dimulai dari pengembangan, pengujian, hingga pengoperasian sistem.</w:t>
@@ -9799,7 +9995,7 @@
         <w:rPr>
           <w:rtl w:val="0"/>
         </w:rPr>
-        <w:t xml:space="preserve">penyetoran sampah di Bank Sampah Tarhilala terlampur dalam tabel 5. </w:t>
+        <w:t xml:space="preserve">penyetoran sampah di Bank Sampah Tarhilala terlampir dalam tabel 5. </w:t>
       </w:r>
     </w:p>
     <w:p>
@@ -9928,7 +10124,7 @@
                 <w:i w:val="1"/>
                 <w:rtl w:val="0"/>
               </w:rPr>
-              <w:t xml:space="preserve">Apache</w:t>
+              <w:t xml:space="preserve">Localhost</w:t>
             </w:r>
             <w:r>
               <w:rPr>
@@ -10065,6 +10261,12 @@
               <w:rPr>
                 <w:rtl w:val="0"/>
               </w:rPr>
+              <w:t xml:space="preserve">XAMPP</w:t>
+            </w:r>
+            <w:r>
+              <w:rPr>
+                <w:rtl w:val="0"/>
+              </w:rPr>
             </w:r>
           </w:p>
         </w:tc>
@@ -10126,10 +10328,9 @@
             <w:r>
               <w:rPr>
                 <w:i w:val="1"/>
-                <w:vertAlign w:val="baseline"/>
-                <w:rtl w:val="0"/>
-              </w:rPr>
-              <w:t xml:space="preserve">&lt;Linux, Windows, iOS&gt;</w:t>
+                <w:rtl w:val="0"/>
+              </w:rPr>
+              <w:t xml:space="preserve">Windows</w:t>
             </w:r>
             <w:r>
               <w:rPr>
@@ -10197,6 +10398,12 @@
               <w:rPr>
                 <w:rtl w:val="0"/>
               </w:rPr>
+              <w:t xml:space="preserve">-</w:t>
+            </w:r>
+            <w:r>
+              <w:rPr>
+                <w:rtl w:val="0"/>
+              </w:rPr>
             </w:r>
           </w:p>
         </w:tc>
@@ -10221,32 +10428,6 @@
         <w:pStyle w:val="Heading3"/>
         <w:ind w:left="0" w:firstLine="0"/>
         <w:rPr>
-          <w:vertAlign w:val="baseline"/>
-        </w:rPr>
-      </w:pPr>
-      <w:r>
-        <w:rPr>
-          <w:rtl w:val="0"/>
-        </w:rPr>
-        <w:t xml:space="preserve">2.4.2 </w:t>
-      </w:r>
-      <w:r>
-        <w:rPr>
-          <w:b w:val="1"/>
-          <w:vertAlign w:val="baseline"/>
-          <w:rtl w:val="0"/>
-        </w:rPr>
-        <w:t xml:space="preserve">Pengujian</w:t>
-      </w:r>
-      <w:r>
-        <w:rPr>
-          <w:rtl w:val="0"/>
-        </w:rPr>
-      </w:r>
-    </w:p>
-    <w:p>
-      <w:pPr>
-        <w:rPr>
           <w:i w:val="0"/>
           <w:color w:val="ff0000"/>
           <w:vertAlign w:val="baseline"/>
@@ -10254,12 +10435,17 @@
       </w:pPr>
       <w:r>
         <w:rPr>
-          <w:i w:val="1"/>
-          <w:color w:val="ff0000"/>
+          <w:rtl w:val="0"/>
+        </w:rPr>
+        <w:t xml:space="preserve">2.4.2 </w:t>
+      </w:r>
+      <w:r>
+        <w:rPr>
+          <w:b w:val="1"/>
           <w:vertAlign w:val="baseline"/>
           <w:rtl w:val="0"/>
         </w:rPr>
-        <w:t xml:space="preserve">Lingkungan pengujian sistem/produk saat melakukan pengujian</w:t>
+        <w:t xml:space="preserve">Pengujian</w:t>
       </w:r>
       <w:r>
         <w:rPr>
@@ -10353,10 +10539,9 @@
             <w:r>
               <w:rPr>
                 <w:i w:val="1"/>
-                <w:vertAlign w:val="baseline"/>
-                <w:rtl w:val="0"/>
-              </w:rPr>
-              <w:t xml:space="preserve">&lt;IP;PORT; You can divide for application / database / service&gt;</w:t>
+                <w:rtl w:val="0"/>
+              </w:rPr>
+              <w:t xml:space="preserve">Localhost</w:t>
             </w:r>
             <w:r>
               <w:rPr>
@@ -10423,10 +10608,9 @@
             <w:r>
               <w:rPr>
                 <w:i w:val="1"/>
-                <w:vertAlign w:val="baseline"/>
-                <w:rtl w:val="0"/>
-              </w:rPr>
-              <w:t xml:space="preserve">&lt;SQL Server, Sybase, Oracle etc. State with the version&gt;</w:t>
+                <w:rtl w:val="0"/>
+              </w:rPr>
+              <w:t xml:space="preserve">MySQL</w:t>
             </w:r>
             <w:r>
               <w:rPr>
@@ -10493,10 +10677,9 @@
             <w:r>
               <w:rPr>
                 <w:i w:val="1"/>
-                <w:vertAlign w:val="baseline"/>
-                <w:rtl w:val="0"/>
-              </w:rPr>
-              <w:t xml:space="preserve">&lt;Apache, Tomcat, Antivirus, etc.&gt;</w:t>
+                <w:rtl w:val="0"/>
+              </w:rPr>
+              <w:t xml:space="preserve">XAMPP</w:t>
             </w:r>
             <w:r>
               <w:rPr>
@@ -10563,10 +10746,9 @@
             <w:r>
               <w:rPr>
                 <w:i w:val="1"/>
-                <w:vertAlign w:val="baseline"/>
-                <w:rtl w:val="0"/>
-              </w:rPr>
-              <w:t xml:space="preserve">&lt;Linux, Windows, iOS&gt;</w:t>
+                <w:rtl w:val="0"/>
+              </w:rPr>
+              <w:t xml:space="preserve">Windows</w:t>
             </w:r>
             <w:r>
               <w:rPr>
@@ -10634,6 +10816,12 @@
               <w:rPr>
                 <w:rtl w:val="0"/>
               </w:rPr>
+              <w:t xml:space="preserve">-</w:t>
+            </w:r>
+            <w:r>
+              <w:rPr>
+                <w:rtl w:val="0"/>
+              </w:rPr>
             </w:r>
           </w:p>
         </w:tc>
@@ -10658,32 +10846,6 @@
         <w:pStyle w:val="Heading3"/>
         <w:ind w:left="0" w:firstLine="0"/>
         <w:rPr>
-          <w:vertAlign w:val="baseline"/>
-        </w:rPr>
-      </w:pPr>
-      <w:r>
-        <w:rPr>
-          <w:rtl w:val="0"/>
-        </w:rPr>
-        <w:t xml:space="preserve">2.4.3 </w:t>
-      </w:r>
-      <w:r>
-        <w:rPr>
-          <w:b w:val="1"/>
-          <w:vertAlign w:val="baseline"/>
-          <w:rtl w:val="0"/>
-        </w:rPr>
-        <w:t xml:space="preserve">Pengoperasian</w:t>
-      </w:r>
-      <w:r>
-        <w:rPr>
-          <w:rtl w:val="0"/>
-        </w:rPr>
-      </w:r>
-    </w:p>
-    <w:p>
-      <w:pPr>
-        <w:rPr>
           <w:i w:val="0"/>
           <w:color w:val="ff0000"/>
           <w:vertAlign w:val="baseline"/>
@@ -10691,12 +10853,17 @@
       </w:pPr>
       <w:r>
         <w:rPr>
-          <w:i w:val="1"/>
-          <w:color w:val="ff0000"/>
+          <w:rtl w:val="0"/>
+        </w:rPr>
+        <w:t xml:space="preserve">2.4.3 </w:t>
+      </w:r>
+      <w:r>
+        <w:rPr>
+          <w:b w:val="1"/>
           <w:vertAlign w:val="baseline"/>
           <w:rtl w:val="0"/>
         </w:rPr>
-        <w:t xml:space="preserve">Lingkungan pengoperasioan sistem/produk jika sudah dioperasikan (launching)</w:t>
+        <w:t xml:space="preserve">Pengoperasian</w:t>
       </w:r>
       <w:r>
         <w:rPr>
@@ -10789,11 +10956,9 @@
             </w:pPr>
             <w:r>
               <w:rPr>
-                <w:i w:val="1"/>
-                <w:vertAlign w:val="baseline"/>
-                <w:rtl w:val="0"/>
-              </w:rPr>
-              <w:t xml:space="preserve">&lt;IP;PORT; You can divide for application / database / service&gt;</w:t>
+                <w:rtl w:val="0"/>
+              </w:rPr>
+              <w:t xml:space="preserve">Microsoft Azure VM Compute Instance</w:t>
             </w:r>
             <w:r>
               <w:rPr>
@@ -10860,10 +11025,9 @@
             <w:r>
               <w:rPr>
                 <w:i w:val="1"/>
-                <w:vertAlign w:val="baseline"/>
-                <w:rtl w:val="0"/>
-              </w:rPr>
-              <w:t xml:space="preserve">&lt;SQL Server, Sybase, Oracle etc. State with the version&gt;</w:t>
+                <w:rtl w:val="0"/>
+              </w:rPr>
+              <w:t xml:space="preserve">MySQL</w:t>
             </w:r>
             <w:r>
               <w:rPr>
@@ -10930,10 +11094,9 @@
             <w:r>
               <w:rPr>
                 <w:i w:val="1"/>
-                <w:vertAlign w:val="baseline"/>
-                <w:rtl w:val="0"/>
-              </w:rPr>
-              <w:t xml:space="preserve">&lt;Apache, Tomcat, Antivirus, etc.&gt;</w:t>
+                <w:rtl w:val="0"/>
+              </w:rPr>
+              <w:t xml:space="preserve">Docker, MariaDB, NginX, PHP</w:t>
             </w:r>
             <w:r>
               <w:rPr>
@@ -11000,10 +11163,9 @@
             <w:r>
               <w:rPr>
                 <w:i w:val="1"/>
-                <w:vertAlign w:val="baseline"/>
-                <w:rtl w:val="0"/>
-              </w:rPr>
-              <w:t xml:space="preserve">&lt;Linux, Windows, iOS&gt;</w:t>
+                <w:rtl w:val="0"/>
+              </w:rPr>
+              <w:t xml:space="preserve">Linux</w:t>
             </w:r>
             <w:r>
               <w:rPr>
@@ -11071,6 +11233,12 @@
               <w:rPr>
                 <w:rtl w:val="0"/>
               </w:rPr>
+              <w:t xml:space="preserve">-</w:t>
+            </w:r>
+            <w:r>
+              <w:rPr>
+                <w:rtl w:val="0"/>
+              </w:rPr>
             </w:r>
           </w:p>
         </w:tc>
@@ -11343,7 +11511,7 @@
       <w:pPr>
         <w:numPr>
           <w:ilvl w:val="0"/>
-          <w:numId w:val="11"/>
+          <w:numId w:val="14"/>
         </w:numPr>
         <w:spacing w:line="360" w:lineRule="auto"/>
         <w:ind w:left="720" w:hanging="360"/>
@@ -11364,7 +11532,7 @@
       <w:pPr>
         <w:numPr>
           <w:ilvl w:val="0"/>
-          <w:numId w:val="11"/>
+          <w:numId w:val="14"/>
         </w:numPr>
         <w:spacing w:line="360" w:lineRule="auto"/>
         <w:ind w:left="720" w:hanging="360"/>
@@ -11427,7 +11595,7 @@
       <w:pPr>
         <w:numPr>
           <w:ilvl w:val="0"/>
-          <w:numId w:val="12"/>
+          <w:numId w:val="15"/>
         </w:numPr>
         <w:spacing w:line="360" w:lineRule="auto"/>
         <w:ind w:left="720" w:hanging="360"/>
@@ -11448,7 +11616,7 @@
       <w:pPr>
         <w:numPr>
           <w:ilvl w:val="0"/>
-          <w:numId w:val="12"/>
+          <w:numId w:val="15"/>
         </w:numPr>
         <w:spacing w:line="360" w:lineRule="auto"/>
         <w:ind w:left="720" w:hanging="360"/>
@@ -11482,7 +11650,7 @@
         <w:pStyle w:val="Heading1"/>
         <w:numPr>
           <w:ilvl w:val="0"/>
-          <w:numId w:val="10"/>
+          <w:numId w:val="4"/>
         </w:numPr>
         <w:spacing w:line="360" w:lineRule="auto"/>
         <w:ind w:left="432" w:hanging="432"/>
@@ -11523,7 +11691,7 @@
         <w:pStyle w:val="Heading2"/>
         <w:numPr>
           <w:ilvl w:val="1"/>
-          <w:numId w:val="10"/>
+          <w:numId w:val="4"/>
         </w:numPr>
         <w:spacing w:line="360" w:lineRule="auto"/>
         <w:ind w:left="576" w:hanging="576"/>
@@ -11566,7 +11734,7 @@
         <w:pStyle w:val="Heading3"/>
         <w:numPr>
           <w:ilvl w:val="2"/>
-          <w:numId w:val="10"/>
+          <w:numId w:val="4"/>
         </w:numPr>
         <w:ind w:left="720" w:hanging="720"/>
         <w:rPr>
@@ -11630,7 +11798,7 @@
         <w:pStyle w:val="Heading3"/>
         <w:numPr>
           <w:ilvl w:val="2"/>
-          <w:numId w:val="10"/>
+          <w:numId w:val="4"/>
         </w:numPr>
         <w:ind w:left="720" w:hanging="720"/>
         <w:rPr>
@@ -11663,48 +11831,64 @@
         <w:rPr>
           <w:rtl w:val="0"/>
         </w:rPr>
-        <w:t xml:space="preserve">Antarmuka pengguna yang diperlukan dalam pengoperasian Sistem Informasi Klinik Del adalah GUI (</w:t>
+        <w:t xml:space="preserve">Antarmuka pengguna yang diperlukan dalam pengoprasian aplikasi berbasis web untuk Bank Sampah Tarhilala ini adalah antarmuka pengguna grafis Web. Antarmuka dalam web ini akan berinteraksi dengan pengguna yang pastinya akan membutuhkan perangkat keras yang dapat untuk </w:t>
       </w:r>
       <w:r>
         <w:rPr>
           <w:i w:val="1"/>
-          <w:color w:val="202124"/>
-          <w:highlight w:val="white"/>
-          <w:rtl w:val="0"/>
-        </w:rPr>
-        <w:t xml:space="preserve">Graphical User Interface</w:t>
-      </w:r>
-      <w:r>
-        <w:rPr>
-          <w:rtl w:val="0"/>
-        </w:rPr>
-        <w:t xml:space="preserve">). Perangkat lunak yang akan dikembangkan membutuhkan interaksi dengan pengguna. Interaksi antara pengguna dengan sistem membutuhkan suatu alat untuk dapat mentransformasikan masukan (</w:t>
+          <w:rtl w:val="0"/>
+        </w:rPr>
+        <w:t xml:space="preserve">input </w:t>
+      </w:r>
+      <w:r>
+        <w:rPr>
+          <w:rtl w:val="0"/>
+        </w:rPr>
+        <w:t xml:space="preserve">atau masukan pengguna yang akan diproses untuk menghasilkan </w:t>
       </w:r>
       <w:r>
         <w:rPr>
           <w:i w:val="1"/>
           <w:rtl w:val="0"/>
         </w:rPr>
-        <w:t xml:space="preserve">input</w:t>
-      </w:r>
-      <w:r>
-        <w:rPr>
-          <w:rtl w:val="0"/>
-        </w:rPr>
-        <w:t xml:space="preserve">) dan keluaran (</w:t>
-      </w:r>
-      <w:r>
-        <w:rPr>
-          <w:i w:val="1"/>
-          <w:rtl w:val="0"/>
-        </w:rPr>
-        <w:t xml:space="preserve">output</w:t>
-      </w:r>
-      <w:r>
-        <w:rPr>
-          <w:rtl w:val="0"/>
-        </w:rPr>
-        <w:t xml:space="preserve">) dari dan untuk pengguna. Perangkat tersebut adalah sebagai berikut.</w:t>
+        <w:t xml:space="preserve">output </w:t>
+      </w:r>
+      <w:r>
+        <w:rPr>
+          <w:rtl w:val="0"/>
+        </w:rPr>
+        <w:t xml:space="preserve">atau keluaran yang dibutuhkan/diharapkan oleh pengguna itu sendiri.</w:t>
+      </w:r>
+      <w:r>
+        <w:rPr>
+          <w:rtl w:val="0"/>
+        </w:rPr>
+      </w:r>
+    </w:p>
+    <w:p>
+      <w:pPr>
+        <w:pStyle w:val="Heading3"/>
+        <w:numPr>
+          <w:ilvl w:val="2"/>
+          <w:numId w:val="4"/>
+        </w:numPr>
+        <w:ind w:left="720" w:hanging="720"/>
+        <w:rPr>
+          <w:vertAlign w:val="baseline"/>
+        </w:rPr>
+      </w:pPr>
+      <w:r>
+        <w:rPr>
+          <w:b w:val="1"/>
+          <w:vertAlign w:val="baseline"/>
+          <w:rtl w:val="0"/>
+        </w:rPr>
+        <w:t xml:space="preserve">Antarmuka Perangkat Keras</w:t>
+      </w:r>
+      <w:r>
+        <w:rPr>
+          <w:rtl w:val="0"/>
+        </w:rPr>
       </w:r>
     </w:p>
     <w:p>
@@ -11713,13 +11897,57 @@
         <w:jc w:val="both"/>
         <w:rPr/>
       </w:pPr>
-      <w:bookmarkStart w:colFirst="0" w:colLast="0" w:name="_heading=h.1ci93xb" w:id="33"/>
-      <w:bookmarkEnd w:id="33"/>
-      <w:r>
-        <w:rPr>
-          <w:rtl w:val="0"/>
-        </w:rPr>
-        <w:t xml:space="preserve">1. Monitor</w:t>
+      <w:bookmarkStart w:colFirst="0" w:colLast="0" w:name="_heading=h.3whwml4" w:id="34"/>
+      <w:bookmarkEnd w:id="34"/>
+      <w:r>
+        <w:rPr>
+          <w:rtl w:val="0"/>
+        </w:rPr>
+        <w:t xml:space="preserve">Antarmuka perangkat keras program ini akan memerlukan perangkat keras dalam penggunannya. Adapun perangkat keras ini ialah untuk membantu Antarmuka Pengguna kami untuk menerima pesan/informasi dari pengguna dan juga untuk mengirim pesan/informasi kepada pengguna. Adapun perangkat keras yang digunakan ialah :</w:t>
+      </w:r>
+    </w:p>
+    <w:p>
+      <w:pPr>
+        <w:numPr>
+          <w:ilvl w:val="0"/>
+          <w:numId w:val="13"/>
+        </w:numPr>
+        <w:spacing w:after="0" w:afterAutospacing="0" w:before="240" w:line="360" w:lineRule="auto"/>
+        <w:ind w:left="720" w:hanging="360"/>
+        <w:jc w:val="both"/>
+        <w:rPr>
+          <w:u w:val="none"/>
+        </w:rPr>
+      </w:pPr>
+      <w:bookmarkStart w:colFirst="0" w:colLast="0" w:name="_heading=h.jj9qiu68obtg" w:id="35"/>
+      <w:bookmarkEnd w:id="35"/>
+      <w:r>
+        <w:rPr>
+          <w:rtl w:val="0"/>
+        </w:rPr>
+        <w:t xml:space="preserve">Monitor</w:t>
+      </w:r>
+    </w:p>
+    <w:p>
+      <w:pPr>
+        <w:numPr>
+          <w:ilvl w:val="0"/>
+          <w:numId w:val="13"/>
+        </w:numPr>
+        <w:spacing w:after="240" w:before="0" w:beforeAutospacing="0" w:line="360" w:lineRule="auto"/>
+        <w:ind w:left="720" w:hanging="360"/>
+        <w:jc w:val="both"/>
+        <w:rPr>
+          <w:u w:val="none"/>
+        </w:rPr>
+      </w:pPr>
+      <w:bookmarkStart w:colFirst="0" w:colLast="0" w:name="_heading=h.jludwnpqaf9h" w:id="36"/>
+      <w:bookmarkEnd w:id="36"/>
+      <w:r>
+        <w:rPr>
+          <w:rtl w:val="0"/>
+        </w:rPr>
+        <w:t xml:space="preserve">Keyboard &amp; Mouse</w:t>
       </w:r>
     </w:p>
     <w:p>
@@ -11728,115 +11956,20 @@
         <w:jc w:val="both"/>
         <w:rPr/>
       </w:pPr>
-      <w:bookmarkStart w:colFirst="0" w:colLast="0" w:name="_heading=h.1ci93xb" w:id="33"/>
-      <w:bookmarkEnd w:id="33"/>
-      <w:r>
-        <w:rPr>
-          <w:rtl w:val="0"/>
-        </w:rPr>
-        <w:t xml:space="preserve">Monitor digunakan sebagai wadah untuk melihat tampilan </w:t>
-      </w:r>
-      <w:r>
-        <w:rPr>
-          <w:i w:val="1"/>
-          <w:rtl w:val="0"/>
-        </w:rPr>
-        <w:t xml:space="preserve">output</w:t>
-      </w:r>
-      <w:r>
-        <w:rPr>
-          <w:rtl w:val="0"/>
-        </w:rPr>
-        <w:t xml:space="preserve"> proses yang dilakukan.</w:t>
+      <w:bookmarkStart w:colFirst="0" w:colLast="0" w:name="_heading=h.3whwml4" w:id="34"/>
+      <w:bookmarkEnd w:id="34"/>
+      <w:r>
+        <w:rPr>
+          <w:rtl w:val="0"/>
+        </w:rPr>
       </w:r>
     </w:p>
     <w:p>
       <w:pPr>
-        <w:spacing w:after="240" w:before="240" w:line="360" w:lineRule="auto"/>
-        <w:jc w:val="both"/>
-        <w:rPr>
-          <w:i w:val="1"/>
-        </w:rPr>
-      </w:pPr>
-      <w:bookmarkStart w:colFirst="0" w:colLast="0" w:name="_heading=h.1ci93xb" w:id="33"/>
-      <w:bookmarkEnd w:id="33"/>
-      <w:r>
-        <w:rPr>
-          <w:i w:val="1"/>
-          <w:rtl w:val="0"/>
-        </w:rPr>
-        <w:t xml:space="preserve">2. Keyboard</w:t>
-      </w:r>
-    </w:p>
-    <w:p>
-      <w:pPr>
-        <w:spacing w:after="240" w:before="240" w:line="360" w:lineRule="auto"/>
-        <w:jc w:val="both"/>
         <w:rPr/>
       </w:pPr>
-      <w:bookmarkStart w:colFirst="0" w:colLast="0" w:name="_heading=h.1ci93xb" w:id="33"/>
-      <w:bookmarkEnd w:id="33"/>
-      <w:r>
-        <w:rPr>
-          <w:i w:val="1"/>
-          <w:rtl w:val="0"/>
-        </w:rPr>
-        <w:t xml:space="preserve">Keyboard</w:t>
-      </w:r>
-      <w:r>
-        <w:rPr>
-          <w:rtl w:val="0"/>
-        </w:rPr>
-        <w:t xml:space="preserve"> digunakan sebagai media untuk memasukkan data yang diperlukan ke dalam sistem.</w:t>
-      </w:r>
-    </w:p>
-    <w:p>
-      <w:pPr>
-        <w:spacing w:after="240" w:before="240" w:line="360" w:lineRule="auto"/>
-        <w:jc w:val="both"/>
-        <w:rPr>
-          <w:i w:val="1"/>
-        </w:rPr>
-      </w:pPr>
-      <w:bookmarkStart w:colFirst="0" w:colLast="0" w:name="_heading=h.1ci93xb" w:id="33"/>
-      <w:bookmarkEnd w:id="33"/>
-      <w:r>
-        <w:rPr>
-          <w:i w:val="1"/>
-          <w:rtl w:val="0"/>
-        </w:rPr>
-        <w:t xml:space="preserve">3. Mouse</w:t>
-      </w:r>
-    </w:p>
-    <w:p>
-      <w:pPr>
-        <w:spacing w:after="240" w:before="240" w:line="360" w:lineRule="auto"/>
-        <w:jc w:val="both"/>
-        <w:rPr/>
-      </w:pPr>
-      <w:bookmarkStart w:colFirst="0" w:colLast="0" w:name="_heading=h.1ci93xb" w:id="33"/>
-      <w:bookmarkEnd w:id="33"/>
-      <w:r>
-        <w:rPr>
-          <w:i w:val="1"/>
-          <w:rtl w:val="0"/>
-        </w:rPr>
-        <w:t xml:space="preserve">Mouse</w:t>
-      </w:r>
-      <w:r>
-        <w:rPr>
-          <w:rtl w:val="0"/>
-        </w:rPr>
-        <w:t xml:space="preserve"> digunakan untuk membantu dalam proses memasukkan data (sebagai pointer kursor di layar monitor).</w:t>
-      </w:r>
-    </w:p>
-    <w:p>
-      <w:pPr>
-        <w:ind w:left="0" w:firstLine="0"/>
-        <w:rPr/>
-      </w:pPr>
-      <w:bookmarkStart w:colFirst="0" w:colLast="0" w:name="_heading=h.1ci93xb" w:id="33"/>
-      <w:bookmarkEnd w:id="33"/>
+      <w:bookmarkStart w:colFirst="0" w:colLast="0" w:name="_heading=h.3whwml4" w:id="34"/>
+      <w:bookmarkEnd w:id="34"/>
       <w:r>
         <w:rPr>
           <w:rtl w:val="0"/>
@@ -11848,7 +11981,7 @@
         <w:pStyle w:val="Heading3"/>
         <w:numPr>
           <w:ilvl w:val="2"/>
-          <w:numId w:val="10"/>
+          <w:numId w:val="4"/>
         </w:numPr>
         <w:ind w:left="720" w:hanging="720"/>
         <w:rPr>
@@ -11861,7 +11994,7 @@
           <w:vertAlign w:val="baseline"/>
           <w:rtl w:val="0"/>
         </w:rPr>
-        <w:t xml:space="preserve">Antarmuka Perangkat Keras</w:t>
+        <w:t xml:space="preserve">Antarmuka Komunikasi</w:t>
       </w:r>
       <w:r>
         <w:rPr>
@@ -11871,189 +12004,162 @@
     </w:p>
     <w:p>
       <w:pPr>
-        <w:spacing w:after="240" w:before="240" w:line="360" w:lineRule="auto"/>
-        <w:jc w:val="both"/>
         <w:rPr/>
       </w:pPr>
-      <w:bookmarkStart w:colFirst="0" w:colLast="0" w:name="_heading=h.3whwml4" w:id="34"/>
-      <w:bookmarkEnd w:id="34"/>
-      <w:r>
-        <w:rPr>
-          <w:rtl w:val="0"/>
-        </w:rPr>
-        <w:t xml:space="preserve">Antarmuka pengguna yang diperlukan dalam pengoperasian Sistem Informasi Klinik Del adalah GUI (</w:t>
-      </w:r>
-      <w:r>
-        <w:rPr>
-          <w:i w:val="1"/>
-          <w:color w:val="202124"/>
-          <w:highlight w:val="white"/>
-          <w:rtl w:val="0"/>
-        </w:rPr>
-        <w:t xml:space="preserve">Graphical User Interface</w:t>
-      </w:r>
-      <w:r>
-        <w:rPr>
-          <w:rtl w:val="0"/>
-        </w:rPr>
-        <w:t xml:space="preserve">). Perangkat lunak yang akan dikembangkan membutuhkan interaksi dengan pengguna. Interaksi antara pengguna dengan sistem membutuhkan suatu alat untuk dapat mentransformasikan masukan (</w:t>
-      </w:r>
-      <w:r>
-        <w:rPr>
-          <w:i w:val="1"/>
-          <w:rtl w:val="0"/>
-        </w:rPr>
-        <w:t xml:space="preserve">input</w:t>
-      </w:r>
-      <w:r>
-        <w:rPr>
-          <w:rtl w:val="0"/>
-        </w:rPr>
-        <w:t xml:space="preserve">) dan keluaran (</w:t>
-      </w:r>
-      <w:r>
-        <w:rPr>
-          <w:i w:val="1"/>
-          <w:rtl w:val="0"/>
-        </w:rPr>
-        <w:t xml:space="preserve">output</w:t>
-      </w:r>
-      <w:r>
-        <w:rPr>
-          <w:rtl w:val="0"/>
-        </w:rPr>
-        <w:t xml:space="preserve">) dari dan untuk pengguna. Perangkat tersebut adalah sebagai berikut.</w:t>
+      <w:r>
+        <w:rPr>
+          <w:color w:val="ff0000"/>
+          <w:rtl w:val="0"/>
+        </w:rPr>
+        <w:tab/>
+      </w:r>
+      <w:r>
+        <w:rPr>
+          <w:rtl w:val="0"/>
+        </w:rPr>
+        <w:t xml:space="preserve">Antarmuka komunikasi dari produk yang akan dibangun dapat digambarkan sebagai berikut :</w:t>
       </w:r>
     </w:p>
     <w:p>
       <w:pPr>
-        <w:spacing w:after="240" w:before="240" w:line="360" w:lineRule="auto"/>
-        <w:jc w:val="both"/>
+        <w:numPr>
+          <w:ilvl w:val="0"/>
+          <w:numId w:val="16"/>
+        </w:numPr>
+        <w:ind w:left="720" w:hanging="360"/>
         <w:rPr/>
       </w:pPr>
-      <w:bookmarkStart w:colFirst="0" w:colLast="0" w:name="_heading=h.3whwml4" w:id="34"/>
-      <w:bookmarkEnd w:id="34"/>
-      <w:r>
-        <w:rPr>
-          <w:rtl w:val="0"/>
-        </w:rPr>
-        <w:t xml:space="preserve">1. Monitor</w:t>
+      <w:r>
+        <w:rPr>
+          <w:rtl w:val="0"/>
+        </w:rPr>
+        <w:t xml:space="preserve">Untuk antarmuka komunikasi antara perangkat pengguna (</w:t>
+      </w:r>
+      <w:r>
+        <w:rPr>
+          <w:i w:val="1"/>
+          <w:rtl w:val="0"/>
+        </w:rPr>
+        <w:t xml:space="preserve">client web</w:t>
+      </w:r>
+      <w:r>
+        <w:rPr>
+          <w:rtl w:val="0"/>
+        </w:rPr>
+        <w:t xml:space="preserve">) dan juga server akan</w:t>
+      </w:r>
+      <w:r>
+        <w:rPr>
+          <w:rtl w:val="0"/>
+        </w:rPr>
+        <w:t xml:space="preserve"> akan menggunakan antarmuka protokol komunikasi Hypertext Protocol Secure atau HTTPs yang memiliki port 443.</w:t>
       </w:r>
     </w:p>
     <w:p>
       <w:pPr>
-        <w:spacing w:after="240" w:before="240" w:line="360" w:lineRule="auto"/>
-        <w:jc w:val="both"/>
+        <w:numPr>
+          <w:ilvl w:val="0"/>
+          <w:numId w:val="16"/>
+        </w:numPr>
+        <w:ind w:left="720" w:hanging="360"/>
         <w:rPr/>
       </w:pPr>
-      <w:bookmarkStart w:colFirst="0" w:colLast="0" w:name="_heading=h.3whwml4" w:id="34"/>
-      <w:bookmarkEnd w:id="34"/>
-      <w:r>
-        <w:rPr>
-          <w:rtl w:val="0"/>
-        </w:rPr>
-        <w:t xml:space="preserve">Monitor digunakan sebagai wadah untuk melihat tampilan </w:t>
-      </w:r>
-      <w:r>
-        <w:rPr>
-          <w:i w:val="1"/>
-          <w:rtl w:val="0"/>
-        </w:rPr>
-        <w:t xml:space="preserve">output</w:t>
-      </w:r>
-      <w:r>
-        <w:rPr>
-          <w:rtl w:val="0"/>
-        </w:rPr>
-        <w:t xml:space="preserve"> proses yang dilakukan.</w:t>
+      <w:r>
+        <w:rPr>
+          <w:rtl w:val="0"/>
+        </w:rPr>
+        <w:t xml:space="preserve">Sedangkan untuk antarmuka komunikasi antara server dengan basis data akan menggunakan komunikasi yang menggunakan port 3306</w:t>
       </w:r>
     </w:p>
     <w:p>
       <w:pPr>
-        <w:spacing w:after="240" w:before="240" w:line="360" w:lineRule="auto"/>
-        <w:jc w:val="both"/>
-        <w:rPr>
-          <w:i w:val="1"/>
-        </w:rPr>
-      </w:pPr>
-      <w:bookmarkStart w:colFirst="0" w:colLast="0" w:name="_heading=h.3whwml4" w:id="34"/>
-      <w:bookmarkEnd w:id="34"/>
-      <w:r>
-        <w:rPr>
-          <w:i w:val="1"/>
-          <w:rtl w:val="0"/>
-        </w:rPr>
-        <w:t xml:space="preserve">2. Keyboard</w:t>
+        <w:numPr>
+          <w:ilvl w:val="0"/>
+          <w:numId w:val="16"/>
+        </w:numPr>
+        <w:ind w:left="720" w:hanging="360"/>
+        <w:rPr/>
+      </w:pPr>
+      <w:r>
+        <w:rPr>
+          <w:rtl w:val="0"/>
+        </w:rPr>
+        <w:t xml:space="preserve">Format pesan yang akan digunakan antara komputer klien dan server ialah kode HTML untuk menyampaikan pesan &amp; format tampilan yang juga dibantu dengan CSS &amp; JS untuk membuat tampilan halaman interaktif</w:t>
       </w:r>
     </w:p>
     <w:p>
       <w:pPr>
-        <w:spacing w:after="240" w:before="240" w:line="360" w:lineRule="auto"/>
-        <w:jc w:val="both"/>
+        <w:numPr>
+          <w:ilvl w:val="0"/>
+          <w:numId w:val="16"/>
+        </w:numPr>
+        <w:ind w:left="720" w:hanging="360"/>
         <w:rPr/>
       </w:pPr>
-      <w:bookmarkStart w:colFirst="0" w:colLast="0" w:name="_heading=h.3whwml4" w:id="34"/>
-      <w:bookmarkEnd w:id="34"/>
-      <w:r>
-        <w:rPr>
-          <w:i w:val="1"/>
-          <w:rtl w:val="0"/>
-        </w:rPr>
-        <w:t xml:space="preserve">Keyboard</w:t>
-      </w:r>
-      <w:r>
-        <w:rPr>
-          <w:rtl w:val="0"/>
-        </w:rPr>
-        <w:t xml:space="preserve"> digunakan sebagai media untuk memasukkan data yang diperlukan ke dalam sistem.</w:t>
+      <w:r>
+        <w:rPr>
+          <w:rtl w:val="0"/>
+        </w:rPr>
+        <w:t xml:space="preserve">Kami akan menggunakan HTTPs untuk keamanan komunikasi antara server dan client. HTTPs memiliki fitur enskripsi secara default yang mencegah pihak ketiga untuk membaca pesan antara klien dan server</w:t>
       </w:r>
     </w:p>
     <w:p>
       <w:pPr>
-        <w:spacing w:after="240" w:before="240" w:line="360" w:lineRule="auto"/>
-        <w:jc w:val="both"/>
-        <w:rPr>
-          <w:i w:val="1"/>
-        </w:rPr>
-      </w:pPr>
-      <w:bookmarkStart w:colFirst="0" w:colLast="0" w:name="_heading=h.3whwml4" w:id="34"/>
-      <w:bookmarkEnd w:id="34"/>
-      <w:r>
-        <w:rPr>
-          <w:i w:val="1"/>
-          <w:rtl w:val="0"/>
-        </w:rPr>
-        <w:t xml:space="preserve">3. Mouse</w:t>
+        <w:ind w:left="720" w:firstLine="0"/>
+        <w:rPr>
+          <w:color w:val="ff0000"/>
+        </w:rPr>
+      </w:pPr>
+      <w:r>
+        <w:rPr>
+          <w:rtl w:val="0"/>
+        </w:rPr>
       </w:r>
     </w:p>
     <w:p>
       <w:pPr>
-        <w:spacing w:after="240" w:before="240" w:line="360" w:lineRule="auto"/>
-        <w:jc w:val="both"/>
-        <w:rPr/>
-      </w:pPr>
-      <w:bookmarkStart w:colFirst="0" w:colLast="0" w:name="_heading=h.3whwml4" w:id="34"/>
-      <w:bookmarkEnd w:id="34"/>
-      <w:r>
-        <w:rPr>
-          <w:i w:val="1"/>
-          <w:rtl w:val="0"/>
-        </w:rPr>
-        <w:t xml:space="preserve">Mouse</w:t>
-      </w:r>
-      <w:r>
-        <w:rPr>
-          <w:rtl w:val="0"/>
-        </w:rPr>
-        <w:t xml:space="preserve"> digunakan untuk membantu dalam proses memasukkan data (sebagai pointer kursor di layar monitor).</w:t>
+        <w:pStyle w:val="Heading2"/>
+        <w:numPr>
+          <w:ilvl w:val="1"/>
+          <w:numId w:val="4"/>
+        </w:numPr>
+        <w:spacing w:line="360" w:lineRule="auto"/>
+        <w:ind w:left="576" w:hanging="576"/>
+        <w:rPr>
+          <w:vertAlign w:val="baseline"/>
+        </w:rPr>
+      </w:pPr>
+      <w:r>
+        <w:rPr>
+          <w:b w:val="1"/>
+          <w:vertAlign w:val="baseline"/>
+          <w:rtl w:val="0"/>
+        </w:rPr>
+        <w:t xml:space="preserve">Spesifikasi Kebutuhan Fungsional </w:t>
+      </w:r>
+      <w:r>
+        <w:rPr>
+          <w:rtl w:val="0"/>
+        </w:rPr>
       </w:r>
     </w:p>
     <w:p>
       <w:pPr>
-        <w:rPr/>
-      </w:pPr>
-      <w:bookmarkStart w:colFirst="0" w:colLast="0" w:name="_heading=h.3whwml4" w:id="34"/>
-      <w:bookmarkEnd w:id="34"/>
+        <w:rPr>
+          <w:vertAlign w:val="baseline"/>
+        </w:rPr>
+      </w:pPr>
+      <w:bookmarkStart w:colFirst="0" w:colLast="0" w:name="_heading=h.qsh70q" w:id="37"/>
+      <w:bookmarkEnd w:id="37"/>
+      <w:r>
+        <w:rPr>
+          <w:i w:val="1"/>
+          <w:color w:val="ff0000"/>
+          <w:vertAlign w:val="baseline"/>
+          <w:rtl w:val="0"/>
+        </w:rPr>
+        <w:t xml:space="preserve">Bagian ini berisi kebutuhan fungsional sistem.Penjelasan dapat dibantu dengan menggambarkan use case, jenis operasi, kelas user class, kelas objek, hirarki fungsional, dan kombinasinya. </w:t>
+      </w:r>
       <w:r>
         <w:rPr>
           <w:rtl w:val="0"/>
@@ -12065,364 +12171,7 @@
         <w:pStyle w:val="Heading3"/>
         <w:numPr>
           <w:ilvl w:val="2"/>
-          <w:numId w:val="10"/>
-        </w:numPr>
-        <w:ind w:left="720" w:hanging="720"/>
-        <w:rPr>
-          <w:vertAlign w:val="baseline"/>
-        </w:rPr>
-      </w:pPr>
-      <w:r>
-        <w:rPr>
-          <w:b w:val="1"/>
-          <w:vertAlign w:val="baseline"/>
-          <w:rtl w:val="0"/>
-        </w:rPr>
-        <w:t xml:space="preserve">Antarmuka Komunikasi</w:t>
-      </w:r>
-      <w:r>
-        <w:rPr>
-          <w:rtl w:val="0"/>
-        </w:rPr>
-      </w:r>
-    </w:p>
-    <w:p>
-      <w:pPr>
-        <w:rPr>
-          <w:i w:val="0"/>
-          <w:color w:val="ff0000"/>
-          <w:vertAlign w:val="baseline"/>
-        </w:rPr>
-      </w:pPr>
-      <w:r>
-        <w:rPr>
-          <w:i w:val="1"/>
-          <w:color w:val="ff0000"/>
-          <w:vertAlign w:val="baseline"/>
-          <w:rtl w:val="0"/>
-        </w:rPr>
-        <w:t xml:space="preserve">Jelaskan kebutuhan yang berhubungan dengan fungsi komunikasi yang dibutuhkan oleh produk yang akan dibangun:</w:t>
-      </w:r>
-      <w:r>
-        <w:rPr>
-          <w:rtl w:val="0"/>
-        </w:rPr>
-      </w:r>
-    </w:p>
-    <w:p>
-      <w:pPr>
-        <w:numPr>
-          <w:ilvl w:val="0"/>
-          <w:numId w:val="7"/>
-        </w:numPr>
-        <w:ind w:left="720" w:hanging="360"/>
-        <w:rPr>
-          <w:i w:val="0"/>
-          <w:color w:val="ff0000"/>
-          <w:vertAlign w:val="baseline"/>
-        </w:rPr>
-      </w:pPr>
-      <w:r>
-        <w:rPr>
-          <w:i w:val="1"/>
-          <w:color w:val="ff0000"/>
-          <w:vertAlign w:val="baseline"/>
-          <w:rtl w:val="0"/>
-        </w:rPr>
-        <w:t xml:space="preserve"> termasuk surel (email), web browser, protocol komunikasi dengan jaringan dan server, form elektronik, dsb.</w:t>
-      </w:r>
-      <w:r>
-        <w:rPr>
-          <w:rtl w:val="0"/>
-        </w:rPr>
-      </w:r>
-    </w:p>
-    <w:p>
-      <w:pPr>
-        <w:numPr>
-          <w:ilvl w:val="0"/>
-          <w:numId w:val="7"/>
-        </w:numPr>
-        <w:ind w:left="720" w:hanging="360"/>
-        <w:rPr>
-          <w:i w:val="0"/>
-          <w:color w:val="ff0000"/>
-          <w:vertAlign w:val="baseline"/>
-        </w:rPr>
-      </w:pPr>
-      <w:r>
-        <w:rPr>
-          <w:i w:val="1"/>
-          <w:color w:val="ff0000"/>
-          <w:vertAlign w:val="baseline"/>
-          <w:rtl w:val="0"/>
-        </w:rPr>
-        <w:t xml:space="preserve">standar komunikasiseperti FTP atau HTTP,</w:t>
-      </w:r>
-      <w:r>
-        <w:rPr>
-          <w:rtl w:val="0"/>
-        </w:rPr>
-      </w:r>
-    </w:p>
-    <w:p>
-      <w:pPr>
-        <w:numPr>
-          <w:ilvl w:val="0"/>
-          <w:numId w:val="7"/>
-        </w:numPr>
-        <w:ind w:left="720" w:hanging="360"/>
-        <w:rPr>
-          <w:i w:val="0"/>
-          <w:color w:val="ff0000"/>
-          <w:vertAlign w:val="baseline"/>
-        </w:rPr>
-      </w:pPr>
-      <w:r>
-        <w:rPr>
-          <w:i w:val="1"/>
-          <w:color w:val="ff0000"/>
-          <w:vertAlign w:val="baseline"/>
-          <w:rtl w:val="0"/>
-        </w:rPr>
-        <w:t xml:space="preserve">format pesan yang relevan.  </w:t>
-      </w:r>
-      <w:r>
-        <w:rPr>
-          <w:rtl w:val="0"/>
-        </w:rPr>
-      </w:r>
-    </w:p>
-    <w:p>
-      <w:pPr>
-        <w:numPr>
-          <w:ilvl w:val="0"/>
-          <w:numId w:val="7"/>
-        </w:numPr>
-        <w:ind w:left="720" w:hanging="360"/>
-        <w:rPr>
-          <w:i w:val="0"/>
-          <w:color w:val="ff0000"/>
-          <w:vertAlign w:val="baseline"/>
-        </w:rPr>
-      </w:pPr>
-      <w:r>
-        <w:rPr>
-          <w:i w:val="1"/>
-          <w:color w:val="ff0000"/>
-          <w:vertAlign w:val="baseline"/>
-          <w:rtl w:val="0"/>
-        </w:rPr>
-        <w:t xml:space="preserve">Isu keamanan komunikasi,</w:t>
-      </w:r>
-      <w:r>
-        <w:rPr>
-          <w:rtl w:val="0"/>
-        </w:rPr>
-      </w:r>
-    </w:p>
-    <w:p>
-      <w:pPr>
-        <w:numPr>
-          <w:ilvl w:val="0"/>
-          <w:numId w:val="7"/>
-        </w:numPr>
-        <w:ind w:left="720" w:hanging="360"/>
-        <w:rPr>
-          <w:i w:val="0"/>
-          <w:color w:val="ff0000"/>
-          <w:vertAlign w:val="baseline"/>
-        </w:rPr>
-      </w:pPr>
-      <w:r>
-        <w:rPr>
-          <w:i w:val="1"/>
-          <w:color w:val="ff0000"/>
-          <w:vertAlign w:val="baseline"/>
-          <w:rtl w:val="0"/>
-        </w:rPr>
-        <w:t xml:space="preserve">keperluan enkripsi, </w:t>
-      </w:r>
-      <w:r>
-        <w:rPr>
-          <w:rtl w:val="0"/>
-        </w:rPr>
-      </w:r>
-    </w:p>
-    <w:p>
-      <w:pPr>
-        <w:numPr>
-          <w:ilvl w:val="0"/>
-          <w:numId w:val="7"/>
-        </w:numPr>
-        <w:ind w:left="720" w:hanging="360"/>
-        <w:rPr>
-          <w:i w:val="0"/>
-          <w:color w:val="ff0000"/>
-          <w:vertAlign w:val="baseline"/>
-        </w:rPr>
-      </w:pPr>
-      <w:r>
-        <w:rPr>
-          <w:i w:val="1"/>
-          <w:color w:val="ff0000"/>
-          <w:vertAlign w:val="baseline"/>
-          <w:rtl w:val="0"/>
-        </w:rPr>
-        <w:t xml:space="preserve">level transfer data, </w:t>
-      </w:r>
-      <w:r>
-        <w:rPr>
-          <w:rtl w:val="0"/>
-        </w:rPr>
-      </w:r>
-    </w:p>
-    <w:p>
-      <w:pPr>
-        <w:numPr>
-          <w:ilvl w:val="0"/>
-          <w:numId w:val="7"/>
-        </w:numPr>
-        <w:ind w:left="720" w:hanging="360"/>
-        <w:rPr>
-          <w:i w:val="0"/>
-          <w:color w:val="ff0000"/>
-          <w:vertAlign w:val="baseline"/>
-        </w:rPr>
-      </w:pPr>
-      <w:r>
-        <w:rPr>
-          <w:i w:val="1"/>
-          <w:color w:val="ff0000"/>
-          <w:vertAlign w:val="baseline"/>
-          <w:rtl w:val="0"/>
-        </w:rPr>
-        <w:t xml:space="preserve">mekanisme sinkronisasi</w:t>
-      </w:r>
-      <w:r>
-        <w:rPr>
-          <w:rtl w:val="0"/>
-        </w:rPr>
-      </w:r>
-    </w:p>
-    <w:p>
-      <w:pPr>
-        <w:rPr>
-          <w:i w:val="0"/>
-          <w:color w:val="ff0000"/>
-          <w:vertAlign w:val="baseline"/>
-        </w:rPr>
-      </w:pPr>
-      <w:r>
-        <w:rPr>
-          <w:i w:val="1"/>
-          <w:color w:val="ff0000"/>
-          <w:vertAlign w:val="baseline"/>
-          <w:rtl w:val="0"/>
-        </w:rPr>
-        <w:t xml:space="preserve">Note: jika sistem ini tidak diperlukan, bagian ini TIDAK perlu diisi.</w:t>
-      </w:r>
-      <w:r>
-        <w:rPr>
-          <w:rtl w:val="0"/>
-        </w:rPr>
-      </w:r>
-    </w:p>
-    <w:p>
-      <w:pPr>
-        <w:keepNext w:val="0"/>
-        <w:keepLines w:val="0"/>
-        <w:pageBreakBefore w:val="0"/>
-        <w:widowControl w:val="1"/>
-        <w:pBdr>
-          <w:top w:space="0" w:sz="0" w:val="nil"/>
-          <w:left w:space="0" w:sz="0" w:val="nil"/>
-          <w:bottom w:space="0" w:sz="0" w:val="nil"/>
-          <w:right w:space="0" w:sz="0" w:val="nil"/>
-          <w:between w:space="0" w:sz="0" w:val="nil"/>
-        </w:pBdr>
-        <w:shd w:fill="auto" w:val="clear"/>
-        <w:spacing w:after="0" w:before="0" w:line="360" w:lineRule="auto"/>
-        <w:ind w:left="0" w:right="0" w:firstLine="0"/>
-        <w:jc w:val="both"/>
-        <w:rPr>
-          <w:rFonts w:ascii="Times New Roman" w:cs="Times New Roman" w:eastAsia="Times New Roman" w:hAnsi="Times New Roman"/>
-          <w:b w:val="0"/>
-          <w:i w:val="1"/>
-          <w:smallCaps w:val="0"/>
-          <w:strike w:val="0"/>
-          <w:color w:val="000000"/>
-          <w:sz w:val="24"/>
-          <w:szCs w:val="24"/>
-          <w:u w:val="none"/>
-          <w:shd w:fill="auto" w:val="clear"/>
-          <w:vertAlign w:val="baseline"/>
-        </w:rPr>
-      </w:pPr>
-      <w:bookmarkStart w:colFirst="0" w:colLast="0" w:name="_heading=h.2bn6wsx" w:id="35"/>
-      <w:bookmarkEnd w:id="35"/>
-      <w:r>
-        <w:rPr>
-          <w:rtl w:val="0"/>
-        </w:rPr>
-      </w:r>
-    </w:p>
-    <w:p>
-      <w:pPr>
-        <w:pStyle w:val="Heading2"/>
-        <w:numPr>
-          <w:ilvl w:val="1"/>
-          <w:numId w:val="10"/>
-        </w:numPr>
-        <w:spacing w:line="360" w:lineRule="auto"/>
-        <w:ind w:left="576" w:hanging="576"/>
-        <w:rPr>
-          <w:vertAlign w:val="baseline"/>
-        </w:rPr>
-      </w:pPr>
-      <w:r>
-        <w:rPr>
-          <w:b w:val="1"/>
-          <w:vertAlign w:val="baseline"/>
-          <w:rtl w:val="0"/>
-        </w:rPr>
-        <w:t xml:space="preserve">Spesifikasi Kebutuhan Fungsional </w:t>
-      </w:r>
-      <w:r>
-        <w:rPr>
-          <w:rtl w:val="0"/>
-        </w:rPr>
-      </w:r>
-    </w:p>
-    <w:p>
-      <w:pPr>
-        <w:rPr>
-          <w:vertAlign w:val="baseline"/>
-        </w:rPr>
-      </w:pPr>
-      <w:bookmarkStart w:colFirst="0" w:colLast="0" w:name="_heading=h.qsh70q" w:id="36"/>
-      <w:bookmarkEnd w:id="36"/>
-      <w:r>
-        <w:rPr>
-          <w:i w:val="1"/>
-          <w:color w:val="ff0000"/>
-          <w:vertAlign w:val="baseline"/>
-          <w:rtl w:val="0"/>
-        </w:rPr>
-        <w:t xml:space="preserve">Bagian ini berisi kebutuhan fungsional sistem.Penjelasan dapat dibantu dengan menggambarkan use case, jenis operasi, kelas user class, kelas objek, hirarki fungsional, dan kombinasinya. </w:t>
-      </w:r>
-      <w:r>
-        <w:rPr>
-          <w:rtl w:val="0"/>
-        </w:rPr>
-      </w:r>
-    </w:p>
-    <w:p>
-      <w:pPr>
-        <w:pStyle w:val="Heading3"/>
-        <w:numPr>
-          <w:ilvl w:val="2"/>
-          <w:numId w:val="10"/>
+          <w:numId w:val="4"/>
         </w:numPr>
         <w:spacing w:line="360" w:lineRule="auto"/>
         <w:ind w:left="720" w:hanging="720"/>
@@ -12452,7 +12201,7 @@
         <w:widowControl w:val="1"/>
         <w:numPr>
           <w:ilvl w:val="0"/>
-          <w:numId w:val="7"/>
+          <w:numId w:val="2"/>
         </w:numPr>
         <w:pBdr>
           <w:top w:space="0" w:sz="0" w:val="nil"/>
@@ -12505,7 +12254,7 @@
         <w:widowControl w:val="1"/>
         <w:numPr>
           <w:ilvl w:val="0"/>
-          <w:numId w:val="7"/>
+          <w:numId w:val="2"/>
         </w:numPr>
         <w:pBdr>
           <w:top w:space="0" w:sz="0" w:val="nil"/>
@@ -12555,7 +12304,7 @@
         <w:pStyle w:val="Heading4"/>
         <w:numPr>
           <w:ilvl w:val="3"/>
-          <w:numId w:val="10"/>
+          <w:numId w:val="4"/>
         </w:numPr>
         <w:ind w:left="864" w:hanging="864"/>
         <w:rPr>
@@ -12596,7 +12345,7 @@
         <w:pStyle w:val="Heading4"/>
         <w:numPr>
           <w:ilvl w:val="3"/>
-          <w:numId w:val="10"/>
+          <w:numId w:val="4"/>
         </w:numPr>
         <w:ind w:left="864" w:hanging="864"/>
         <w:rPr>
@@ -12699,7 +12448,7 @@
         <w:pStyle w:val="Heading4"/>
         <w:numPr>
           <w:ilvl w:val="3"/>
-          <w:numId w:val="10"/>
+          <w:numId w:val="4"/>
         </w:numPr>
         <w:ind w:left="864" w:hanging="864"/>
         <w:rPr>
@@ -12751,8 +12500,8 @@
           <w:vertAlign w:val="baseline"/>
         </w:rPr>
       </w:pPr>
-      <w:bookmarkStart w:colFirst="0" w:colLast="0" w:name="_heading=h.3as4poj" w:id="37"/>
-      <w:bookmarkEnd w:id="37"/>
+      <w:bookmarkStart w:colFirst="0" w:colLast="0" w:name="_heading=h.3as4poj" w:id="38"/>
+      <w:bookmarkEnd w:id="38"/>
       <w:r>
         <w:rPr>
           <w:rFonts w:ascii="Arial" w:cs="Arial" w:eastAsia="Arial" w:hAnsi="Arial"/>
@@ -12781,7 +12530,7 @@
         <w:pStyle w:val="Heading3"/>
         <w:numPr>
           <w:ilvl w:val="2"/>
-          <w:numId w:val="10"/>
+          <w:numId w:val="4"/>
         </w:numPr>
         <w:spacing w:line="360" w:lineRule="auto"/>
         <w:ind w:left="720" w:hanging="720"/>
@@ -12809,8 +12558,8 @@
           <w:vertAlign w:val="baseline"/>
         </w:rPr>
       </w:pPr>
-      <w:bookmarkStart w:colFirst="0" w:colLast="0" w:name="_heading=h.1pxezwc" w:id="38"/>
-      <w:bookmarkEnd w:id="38"/>
+      <w:bookmarkStart w:colFirst="0" w:colLast="0" w:name="_heading=h.1pxezwc" w:id="39"/>
+      <w:bookmarkEnd w:id="39"/>
       <w:r>
         <w:rPr>
           <w:i w:val="1"/>
@@ -12831,7 +12580,7 @@
         <w:pStyle w:val="Heading2"/>
         <w:numPr>
           <w:ilvl w:val="1"/>
-          <w:numId w:val="10"/>
+          <w:numId w:val="4"/>
         </w:numPr>
         <w:spacing w:line="360" w:lineRule="auto"/>
         <w:ind w:left="576" w:hanging="576"/>
@@ -12839,8 +12588,8 @@
           <w:vertAlign w:val="baseline"/>
         </w:rPr>
       </w:pPr>
-      <w:bookmarkStart w:colFirst="0" w:colLast="0" w:name="_heading=h.49x2ik5" w:id="39"/>
-      <w:bookmarkEnd w:id="39"/>
+      <w:bookmarkStart w:colFirst="0" w:colLast="0" w:name="_heading=h.49x2ik5" w:id="40"/>
+      <w:bookmarkEnd w:id="40"/>
       <w:r>
         <w:rPr>
           <w:b w:val="1"/>
@@ -12883,7 +12632,7 @@
         <w:pStyle w:val="Heading3"/>
         <w:numPr>
           <w:ilvl w:val="2"/>
-          <w:numId w:val="10"/>
+          <w:numId w:val="4"/>
         </w:numPr>
         <w:spacing w:line="360" w:lineRule="auto"/>
         <w:ind w:left="720" w:hanging="720"/>
@@ -12891,8 +12640,8 @@
           <w:vertAlign w:val="baseline"/>
         </w:rPr>
       </w:pPr>
-      <w:bookmarkStart w:colFirst="0" w:colLast="0" w:name="_heading=h.2p2csry" w:id="40"/>
-      <w:bookmarkEnd w:id="40"/>
+      <w:bookmarkStart w:colFirst="0" w:colLast="0" w:name="_heading=h.2p2csry" w:id="41"/>
+      <w:bookmarkEnd w:id="41"/>
       <w:r>
         <w:rPr>
           <w:b w:val="1"/>
@@ -12911,7 +12660,7 @@
       <w:pPr>
         <w:numPr>
           <w:ilvl w:val="0"/>
-          <w:numId w:val="7"/>
+          <w:numId w:val="2"/>
         </w:numPr>
         <w:ind w:left="720" w:hanging="360"/>
         <w:rPr>
@@ -12939,7 +12688,7 @@
       <w:pPr>
         <w:numPr>
           <w:ilvl w:val="0"/>
-          <w:numId w:val="7"/>
+          <w:numId w:val="2"/>
         </w:numPr>
         <w:ind w:left="720" w:hanging="360"/>
         <w:rPr>
@@ -12967,7 +12716,7 @@
       <w:pPr>
         <w:numPr>
           <w:ilvl w:val="0"/>
-          <w:numId w:val="7"/>
+          <w:numId w:val="2"/>
         </w:numPr>
         <w:ind w:left="720" w:hanging="360"/>
         <w:rPr>
@@ -12997,8 +12746,8 @@
           <w:vertAlign w:val="baseline"/>
         </w:rPr>
       </w:pPr>
-      <w:bookmarkStart w:colFirst="0" w:colLast="0" w:name="_heading=h.147n2zr" w:id="41"/>
-      <w:bookmarkEnd w:id="41"/>
+      <w:bookmarkStart w:colFirst="0" w:colLast="0" w:name="_heading=h.147n2zr" w:id="42"/>
+      <w:bookmarkEnd w:id="42"/>
       <w:r>
         <w:rPr>
           <w:rtl w:val="0"/>
@@ -13010,7 +12759,7 @@
         <w:pStyle w:val="Heading3"/>
         <w:numPr>
           <w:ilvl w:val="2"/>
-          <w:numId w:val="10"/>
+          <w:numId w:val="4"/>
         </w:numPr>
         <w:spacing w:line="360" w:lineRule="auto"/>
         <w:ind w:left="720" w:hanging="720"/>
@@ -13036,7 +12785,7 @@
       <w:pPr>
         <w:numPr>
           <w:ilvl w:val="0"/>
-          <w:numId w:val="7"/>
+          <w:numId w:val="2"/>
         </w:numPr>
         <w:ind w:left="720" w:hanging="360"/>
         <w:rPr>
@@ -13062,7 +12811,7 @@
       <w:pPr>
         <w:numPr>
           <w:ilvl w:val="0"/>
-          <w:numId w:val="7"/>
+          <w:numId w:val="2"/>
         </w:numPr>
         <w:ind w:left="720" w:hanging="360"/>
         <w:rPr>
@@ -13088,7 +12837,7 @@
       <w:pPr>
         <w:numPr>
           <w:ilvl w:val="0"/>
-          <w:numId w:val="7"/>
+          <w:numId w:val="2"/>
         </w:numPr>
         <w:ind w:left="720" w:hanging="360"/>
         <w:rPr>
@@ -13116,7 +12865,7 @@
       <w:pPr>
         <w:numPr>
           <w:ilvl w:val="0"/>
-          <w:numId w:val="7"/>
+          <w:numId w:val="2"/>
         </w:numPr>
         <w:ind w:left="720" w:hanging="360"/>
         <w:rPr>
@@ -13125,8 +12874,8 @@
           <w:vertAlign w:val="baseline"/>
         </w:rPr>
       </w:pPr>
-      <w:bookmarkStart w:colFirst="0" w:colLast="0" w:name="_heading=h.3o7alnk" w:id="42"/>
-      <w:bookmarkEnd w:id="42"/>
+      <w:bookmarkStart w:colFirst="0" w:colLast="0" w:name="_heading=h.3o7alnk" w:id="43"/>
+      <w:bookmarkEnd w:id="43"/>
       <w:r>
         <w:rPr>
           <w:i w:val="1"/>
@@ -13147,7 +12896,7 @@
         <w:pStyle w:val="Heading3"/>
         <w:numPr>
           <w:ilvl w:val="2"/>
-          <w:numId w:val="10"/>
+          <w:numId w:val="4"/>
         </w:numPr>
         <w:spacing w:line="360" w:lineRule="auto"/>
         <w:ind w:left="720" w:hanging="720"/>
@@ -13188,7 +12937,7 @@
         <w:pStyle w:val="Heading3"/>
         <w:numPr>
           <w:ilvl w:val="2"/>
-          <w:numId w:val="10"/>
+          <w:numId w:val="4"/>
         </w:numPr>
         <w:spacing w:line="360" w:lineRule="auto"/>
         <w:ind w:left="720" w:hanging="720"/>
@@ -13234,7 +12983,7 @@
         <w:pStyle w:val="Heading3"/>
         <w:numPr>
           <w:ilvl w:val="2"/>
-          <w:numId w:val="10"/>
+          <w:numId w:val="4"/>
         </w:numPr>
         <w:spacing w:line="360" w:lineRule="auto"/>
         <w:ind w:left="720" w:hanging="720"/>
@@ -13272,7 +13021,7 @@
       <w:pPr>
         <w:numPr>
           <w:ilvl w:val="0"/>
-          <w:numId w:val="8"/>
+          <w:numId w:val="3"/>
         </w:numPr>
         <w:ind w:left="720" w:hanging="360"/>
         <w:rPr>
@@ -13315,7 +13064,7 @@
       <w:pPr>
         <w:numPr>
           <w:ilvl w:val="0"/>
-          <w:numId w:val="8"/>
+          <w:numId w:val="3"/>
         </w:numPr>
         <w:ind w:left="720" w:hanging="360"/>
         <w:rPr>
@@ -13333,7 +13082,7 @@
       <w:pPr>
         <w:numPr>
           <w:ilvl w:val="0"/>
-          <w:numId w:val="8"/>
+          <w:numId w:val="3"/>
         </w:numPr>
         <w:ind w:left="720" w:hanging="360"/>
         <w:rPr>
@@ -13405,8 +13154,8 @@
           <w:vertAlign w:val="baseline"/>
         </w:rPr>
       </w:pPr>
-      <w:bookmarkStart w:colFirst="0" w:colLast="0" w:name="_heading=h.32hioqz" w:id="43"/>
-      <w:bookmarkEnd w:id="43"/>
+      <w:bookmarkStart w:colFirst="0" w:colLast="0" w:name="_heading=h.32hioqz" w:id="44"/>
+      <w:bookmarkEnd w:id="44"/>
       <w:r>
         <w:rPr>
           <w:rtl w:val="0"/>
@@ -13418,7 +13167,7 @@
         <w:pStyle w:val="Heading1"/>
         <w:numPr>
           <w:ilvl w:val="0"/>
-          <w:numId w:val="10"/>
+          <w:numId w:val="4"/>
         </w:numPr>
         <w:spacing w:line="360" w:lineRule="auto"/>
         <w:ind w:left="432" w:hanging="432"/>
@@ -13459,8 +13208,8 @@
         <w:jc w:val="both"/>
         <w:rPr/>
       </w:pPr>
-      <w:bookmarkStart w:colFirst="0" w:colLast="0" w:name="_heading=h.1hmsyys" w:id="44"/>
-      <w:bookmarkEnd w:id="44"/>
+      <w:bookmarkStart w:colFirst="0" w:colLast="0" w:name="_heading=h.1hmsyys" w:id="45"/>
+      <w:bookmarkEnd w:id="45"/>
       <w:r>
         <w:rPr>
           <w:rtl w:val="0"/>
@@ -13500,8 +13249,8 @@
         <w:jc w:val="both"/>
         <w:rPr/>
       </w:pPr>
-      <w:bookmarkStart w:colFirst="0" w:colLast="0" w:name="_heading=h.2rfwxrhqpnes" w:id="45"/>
-      <w:bookmarkEnd w:id="45"/>
+      <w:bookmarkStart w:colFirst="0" w:colLast="0" w:name="_heading=h.2rfwxrhqpnes" w:id="46"/>
+      <w:bookmarkEnd w:id="46"/>
       <w:r>
         <w:rPr>
           <w:rtl w:val="0"/>
@@ -13530,8 +13279,8 @@
           <w:b w:val="1"/>
         </w:rPr>
       </w:pPr>
-      <w:bookmarkStart w:colFirst="0" w:colLast="0" w:name="_heading=h.w6q45v4rv7c7" w:id="46"/>
-      <w:bookmarkEnd w:id="46"/>
+      <w:bookmarkStart w:colFirst="0" w:colLast="0" w:name="_heading=h.w6q45v4rv7c7" w:id="47"/>
+      <w:bookmarkEnd w:id="47"/>
       <w:r>
         <w:rPr>
           <w:rFonts w:ascii="Arial" w:cs="Arial" w:eastAsia="Arial" w:hAnsi="Arial"/>
@@ -13563,8 +13312,8 @@
           <w:b w:val="1"/>
         </w:rPr>
       </w:pPr>
-      <w:bookmarkStart w:colFirst="0" w:colLast="0" w:name="_heading=h.jyenrijmxcz" w:id="47"/>
-      <w:bookmarkEnd w:id="47"/>
+      <w:bookmarkStart w:colFirst="0" w:colLast="0" w:name="_heading=h.jyenrijmxcz" w:id="48"/>
+      <w:bookmarkEnd w:id="48"/>
       <w:r>
         <w:rPr>
           <w:rtl w:val="0"/>
@@ -13593,8 +13342,8 @@
           <w:b w:val="1"/>
         </w:rPr>
       </w:pPr>
-      <w:bookmarkStart w:colFirst="0" w:colLast="0" w:name="_heading=h.gvnokyew81b4" w:id="48"/>
-      <w:bookmarkEnd w:id="48"/>
+      <w:bookmarkStart w:colFirst="0" w:colLast="0" w:name="_heading=h.gvnokyew81b4" w:id="49"/>
+      <w:bookmarkEnd w:id="49"/>
       <w:r>
         <w:rPr>
           <w:rtl w:val="0"/>
@@ -13606,7 +13355,7 @@
         <w:pStyle w:val="Heading1"/>
         <w:numPr>
           <w:ilvl w:val="0"/>
-          <w:numId w:val="10"/>
+          <w:numId w:val="4"/>
         </w:numPr>
         <w:ind w:left="432" w:hanging="432"/>
         <w:rPr>
@@ -13633,8 +13382,8 @@
         <w:jc w:val="both"/>
         <w:rPr/>
       </w:pPr>
-      <w:bookmarkStart w:colFirst="0" w:colLast="0" w:name="_heading=h.41mghml" w:id="49"/>
-      <w:bookmarkEnd w:id="49"/>
+      <w:bookmarkStart w:colFirst="0" w:colLast="0" w:name="_heading=h.41mghml" w:id="50"/>
+      <w:bookmarkEnd w:id="50"/>
       <w:r>
         <w:rPr>
           <w:rtl w:val="0"/>
@@ -13713,8 +13462,8 @@
                 <w:i w:val="1"/>
               </w:rPr>
             </w:pPr>
-            <w:bookmarkStart w:colFirst="0" w:colLast="0" w:name="_heading=h.41mghml" w:id="49"/>
-            <w:bookmarkEnd w:id="49"/>
+            <w:bookmarkStart w:colFirst="0" w:colLast="0" w:name="_heading=h.41mghml" w:id="50"/>
+            <w:bookmarkEnd w:id="50"/>
             <w:r>
               <w:rPr>
                 <w:i w:val="1"/>
@@ -13746,8 +13495,8 @@
               <w:jc w:val="both"/>
               <w:rPr/>
             </w:pPr>
-            <w:bookmarkStart w:colFirst="0" w:colLast="0" w:name="_heading=h.41mghml" w:id="49"/>
-            <w:bookmarkEnd w:id="49"/>
+            <w:bookmarkStart w:colFirst="0" w:colLast="0" w:name="_heading=h.41mghml" w:id="50"/>
+            <w:bookmarkEnd w:id="50"/>
             <w:r>
               <w:rPr>
                 <w:rtl w:val="0"/>
@@ -13778,8 +13527,8 @@
               <w:jc w:val="both"/>
               <w:rPr/>
             </w:pPr>
-            <w:bookmarkStart w:colFirst="0" w:colLast="0" w:name="_heading=h.41mghml" w:id="49"/>
-            <w:bookmarkEnd w:id="49"/>
+            <w:bookmarkStart w:colFirst="0" w:colLast="0" w:name="_heading=h.41mghml" w:id="50"/>
+            <w:bookmarkEnd w:id="50"/>
             <w:r>
               <w:rPr>
                 <w:rtl w:val="0"/>
@@ -13819,8 +13568,8 @@
                 <w:i w:val="1"/>
               </w:rPr>
             </w:pPr>
-            <w:bookmarkStart w:colFirst="0" w:colLast="0" w:name="_heading=h.41mghml" w:id="49"/>
-            <w:bookmarkEnd w:id="49"/>
+            <w:bookmarkStart w:colFirst="0" w:colLast="0" w:name="_heading=h.41mghml" w:id="50"/>
+            <w:bookmarkEnd w:id="50"/>
             <w:r>
               <w:rPr>
                 <w:i w:val="1"/>
@@ -13852,8 +13601,8 @@
               <w:jc w:val="both"/>
               <w:rPr/>
             </w:pPr>
-            <w:bookmarkStart w:colFirst="0" w:colLast="0" w:name="_heading=h.41mghml" w:id="49"/>
-            <w:bookmarkEnd w:id="49"/>
+            <w:bookmarkStart w:colFirst="0" w:colLast="0" w:name="_heading=h.41mghml" w:id="50"/>
+            <w:bookmarkEnd w:id="50"/>
             <w:r>
               <w:rPr>
                 <w:rtl w:val="0"/>
@@ -13884,8 +13633,8 @@
               <w:jc w:val="both"/>
               <w:rPr/>
             </w:pPr>
-            <w:bookmarkStart w:colFirst="0" w:colLast="0" w:name="_heading=h.41mghml" w:id="49"/>
-            <w:bookmarkEnd w:id="49"/>
+            <w:bookmarkStart w:colFirst="0" w:colLast="0" w:name="_heading=h.41mghml" w:id="50"/>
+            <w:bookmarkEnd w:id="50"/>
             <w:r>
               <w:rPr>
                 <w:rtl w:val="0"/>
@@ -13925,8 +13674,8 @@
                 <w:i w:val="1"/>
               </w:rPr>
             </w:pPr>
-            <w:bookmarkStart w:colFirst="0" w:colLast="0" w:name="_heading=h.41mghml" w:id="49"/>
-            <w:bookmarkEnd w:id="49"/>
+            <w:bookmarkStart w:colFirst="0" w:colLast="0" w:name="_heading=h.41mghml" w:id="50"/>
+            <w:bookmarkEnd w:id="50"/>
             <w:r>
               <w:rPr>
                 <w:i w:val="1"/>
@@ -13958,8 +13707,8 @@
               <w:jc w:val="both"/>
               <w:rPr/>
             </w:pPr>
-            <w:bookmarkStart w:colFirst="0" w:colLast="0" w:name="_heading=h.41mghml" w:id="49"/>
-            <w:bookmarkEnd w:id="49"/>
+            <w:bookmarkStart w:colFirst="0" w:colLast="0" w:name="_heading=h.41mghml" w:id="50"/>
+            <w:bookmarkEnd w:id="50"/>
             <w:r>
               <w:rPr>
                 <w:rtl w:val="0"/>
@@ -13990,8 +13739,8 @@
               <w:jc w:val="both"/>
               <w:rPr/>
             </w:pPr>
-            <w:bookmarkStart w:colFirst="0" w:colLast="0" w:name="_heading=h.41mghml" w:id="49"/>
-            <w:bookmarkEnd w:id="49"/>
+            <w:bookmarkStart w:colFirst="0" w:colLast="0" w:name="_heading=h.41mghml" w:id="50"/>
+            <w:bookmarkEnd w:id="50"/>
             <w:r>
               <w:rPr>
                 <w:rtl w:val="0"/>
@@ -14031,8 +13780,8 @@
                 <w:i w:val="1"/>
               </w:rPr>
             </w:pPr>
-            <w:bookmarkStart w:colFirst="0" w:colLast="0" w:name="_heading=h.41mghml" w:id="49"/>
-            <w:bookmarkEnd w:id="49"/>
+            <w:bookmarkStart w:colFirst="0" w:colLast="0" w:name="_heading=h.41mghml" w:id="50"/>
+            <w:bookmarkEnd w:id="50"/>
             <w:r>
               <w:rPr>
                 <w:i w:val="1"/>
@@ -14064,8 +13813,8 @@
               <w:jc w:val="both"/>
               <w:rPr/>
             </w:pPr>
-            <w:bookmarkStart w:colFirst="0" w:colLast="0" w:name="_heading=h.41mghml" w:id="49"/>
-            <w:bookmarkEnd w:id="49"/>
+            <w:bookmarkStart w:colFirst="0" w:colLast="0" w:name="_heading=h.41mghml" w:id="50"/>
+            <w:bookmarkEnd w:id="50"/>
             <w:r>
               <w:rPr>
                 <w:rtl w:val="0"/>
@@ -14096,8 +13845,8 @@
               <w:jc w:val="both"/>
               <w:rPr/>
             </w:pPr>
-            <w:bookmarkStart w:colFirst="0" w:colLast="0" w:name="_heading=h.41mghml" w:id="49"/>
-            <w:bookmarkEnd w:id="49"/>
+            <w:bookmarkStart w:colFirst="0" w:colLast="0" w:name="_heading=h.41mghml" w:id="50"/>
+            <w:bookmarkEnd w:id="50"/>
             <w:r>
               <w:rPr>
                 <w:rtl w:val="0"/>
@@ -14137,8 +13886,8 @@
                 <w:i w:val="1"/>
               </w:rPr>
             </w:pPr>
-            <w:bookmarkStart w:colFirst="0" w:colLast="0" w:name="_heading=h.41mghml" w:id="49"/>
-            <w:bookmarkEnd w:id="49"/>
+            <w:bookmarkStart w:colFirst="0" w:colLast="0" w:name="_heading=h.41mghml" w:id="50"/>
+            <w:bookmarkEnd w:id="50"/>
             <w:r>
               <w:rPr>
                 <w:i w:val="1"/>
@@ -14170,8 +13919,8 @@
               <w:jc w:val="both"/>
               <w:rPr/>
             </w:pPr>
-            <w:bookmarkStart w:colFirst="0" w:colLast="0" w:name="_heading=h.41mghml" w:id="49"/>
-            <w:bookmarkEnd w:id="49"/>
+            <w:bookmarkStart w:colFirst="0" w:colLast="0" w:name="_heading=h.41mghml" w:id="50"/>
+            <w:bookmarkEnd w:id="50"/>
             <w:r>
               <w:rPr>
                 <w:rtl w:val="0"/>
@@ -14202,8 +13951,8 @@
               <w:jc w:val="both"/>
               <w:rPr/>
             </w:pPr>
-            <w:bookmarkStart w:colFirst="0" w:colLast="0" w:name="_heading=h.41mghml" w:id="49"/>
-            <w:bookmarkEnd w:id="49"/>
+            <w:bookmarkStart w:colFirst="0" w:colLast="0" w:name="_heading=h.41mghml" w:id="50"/>
+            <w:bookmarkEnd w:id="50"/>
             <w:r>
               <w:rPr>
                 <w:rtl w:val="0"/>
@@ -14243,8 +13992,8 @@
                 <w:i w:val="1"/>
               </w:rPr>
             </w:pPr>
-            <w:bookmarkStart w:colFirst="0" w:colLast="0" w:name="_heading=h.41mghml" w:id="49"/>
-            <w:bookmarkEnd w:id="49"/>
+            <w:bookmarkStart w:colFirst="0" w:colLast="0" w:name="_heading=h.41mghml" w:id="50"/>
+            <w:bookmarkEnd w:id="50"/>
             <w:r>
               <w:rPr>
                 <w:i w:val="1"/>
@@ -14276,8 +14025,8 @@
               <w:jc w:val="both"/>
               <w:rPr/>
             </w:pPr>
-            <w:bookmarkStart w:colFirst="0" w:colLast="0" w:name="_heading=h.41mghml" w:id="49"/>
-            <w:bookmarkEnd w:id="49"/>
+            <w:bookmarkStart w:colFirst="0" w:colLast="0" w:name="_heading=h.41mghml" w:id="50"/>
+            <w:bookmarkEnd w:id="50"/>
             <w:r>
               <w:rPr>
                 <w:rtl w:val="0"/>
@@ -14308,8 +14057,8 @@
               <w:jc w:val="both"/>
               <w:rPr/>
             </w:pPr>
-            <w:bookmarkStart w:colFirst="0" w:colLast="0" w:name="_heading=h.41mghml" w:id="49"/>
-            <w:bookmarkEnd w:id="49"/>
+            <w:bookmarkStart w:colFirst="0" w:colLast="0" w:name="_heading=h.41mghml" w:id="50"/>
+            <w:bookmarkEnd w:id="50"/>
             <w:r>
               <w:rPr>
                 <w:rtl w:val="0"/>
@@ -14347,8 +14096,8 @@
               <w:jc w:val="both"/>
               <w:rPr/>
             </w:pPr>
-            <w:bookmarkStart w:colFirst="0" w:colLast="0" w:name="_heading=h.41mghml" w:id="49"/>
-            <w:bookmarkEnd w:id="49"/>
+            <w:bookmarkStart w:colFirst="0" w:colLast="0" w:name="_heading=h.41mghml" w:id="50"/>
+            <w:bookmarkEnd w:id="50"/>
             <w:r>
               <w:rPr>
                 <w:rtl w:val="0"/>
@@ -14379,8 +14128,8 @@
               <w:jc w:val="both"/>
               <w:rPr/>
             </w:pPr>
-            <w:bookmarkStart w:colFirst="0" w:colLast="0" w:name="_heading=h.41mghml" w:id="49"/>
-            <w:bookmarkEnd w:id="49"/>
+            <w:bookmarkStart w:colFirst="0" w:colLast="0" w:name="_heading=h.41mghml" w:id="50"/>
+            <w:bookmarkEnd w:id="50"/>
             <w:r>
               <w:rPr>
                 <w:rtl w:val="0"/>
@@ -14411,8 +14160,8 @@
               <w:jc w:val="both"/>
               <w:rPr/>
             </w:pPr>
-            <w:bookmarkStart w:colFirst="0" w:colLast="0" w:name="_heading=h.41mghml" w:id="49"/>
-            <w:bookmarkEnd w:id="49"/>
+            <w:bookmarkStart w:colFirst="0" w:colLast="0" w:name="_heading=h.41mghml" w:id="50"/>
+            <w:bookmarkEnd w:id="50"/>
             <w:r>
               <w:rPr>
                 <w:rtl w:val="0"/>
@@ -14450,8 +14199,8 @@
               <w:jc w:val="both"/>
               <w:rPr/>
             </w:pPr>
-            <w:bookmarkStart w:colFirst="0" w:colLast="0" w:name="_heading=h.41mghml" w:id="49"/>
-            <w:bookmarkEnd w:id="49"/>
+            <w:bookmarkStart w:colFirst="0" w:colLast="0" w:name="_heading=h.41mghml" w:id="50"/>
+            <w:bookmarkEnd w:id="50"/>
             <w:r>
               <w:rPr>
                 <w:rtl w:val="0"/>
@@ -14482,8 +14231,8 @@
               <w:jc w:val="both"/>
               <w:rPr/>
             </w:pPr>
-            <w:bookmarkStart w:colFirst="0" w:colLast="0" w:name="_heading=h.41mghml" w:id="49"/>
-            <w:bookmarkEnd w:id="49"/>
+            <w:bookmarkStart w:colFirst="0" w:colLast="0" w:name="_heading=h.41mghml" w:id="50"/>
+            <w:bookmarkEnd w:id="50"/>
             <w:r>
               <w:rPr>
                 <w:rtl w:val="0"/>
@@ -14514,8 +14263,8 @@
               <w:jc w:val="both"/>
               <w:rPr/>
             </w:pPr>
-            <w:bookmarkStart w:colFirst="0" w:colLast="0" w:name="_heading=h.41mghml" w:id="49"/>
-            <w:bookmarkEnd w:id="49"/>
+            <w:bookmarkStart w:colFirst="0" w:colLast="0" w:name="_heading=h.41mghml" w:id="50"/>
+            <w:bookmarkEnd w:id="50"/>
             <w:r>
               <w:rPr>
                 <w:rtl w:val="0"/>
@@ -14532,8 +14281,8 @@
         <w:jc w:val="both"/>
         <w:rPr/>
       </w:pPr>
-      <w:bookmarkStart w:colFirst="0" w:colLast="0" w:name="_heading=h.41mghml" w:id="49"/>
-      <w:bookmarkEnd w:id="49"/>
+      <w:bookmarkStart w:colFirst="0" w:colLast="0" w:name="_heading=h.41mghml" w:id="50"/>
+      <w:bookmarkEnd w:id="50"/>
       <w:r>
         <w:rPr>
           <w:rtl w:val="0"/>
@@ -14560,8 +14309,8 @@
         <w:jc w:val="both"/>
         <w:rPr/>
       </w:pPr>
-      <w:bookmarkStart w:colFirst="0" w:colLast="0" w:name="_heading=h.41mghml" w:id="49"/>
-      <w:bookmarkEnd w:id="49"/>
+      <w:bookmarkStart w:colFirst="0" w:colLast="0" w:name="_heading=h.41mghml" w:id="50"/>
+      <w:bookmarkEnd w:id="50"/>
       <w:r>
         <w:rPr>
           <w:rtl w:val="0"/>
@@ -14573,7 +14322,7 @@
         <w:pStyle w:val="Heading1"/>
         <w:numPr>
           <w:ilvl w:val="0"/>
-          <w:numId w:val="10"/>
+          <w:numId w:val="4"/>
         </w:numPr>
         <w:ind w:left="432" w:hanging="432"/>
         <w:rPr>
@@ -14691,8 +14440,8 @@
           <w:vertAlign w:val="baseline"/>
         </w:rPr>
       </w:pPr>
-      <w:bookmarkStart w:colFirst="0" w:colLast="0" w:name="_heading=h.2grqrue" w:id="50"/>
-      <w:bookmarkEnd w:id="50"/>
+      <w:bookmarkStart w:colFirst="0" w:colLast="0" w:name="_heading=h.2grqrue" w:id="51"/>
+      <w:bookmarkEnd w:id="51"/>
       <w:r>
         <w:rPr>
           <w:rtl w:val="0"/>
@@ -14704,7 +14453,7 @@
         <w:pStyle w:val="Heading1"/>
         <w:numPr>
           <w:ilvl w:val="0"/>
-          <w:numId w:val="10"/>
+          <w:numId w:val="4"/>
         </w:numPr>
         <w:ind w:left="432" w:hanging="432"/>
         <w:rPr>
@@ -16262,6 +16011,125 @@
   <w:abstractNum w:abstractNumId="2">
     <w:lvl w:ilvl="0">
       <w:start w:val="1"/>
+      <w:numFmt w:val="bullet"/>
+      <w:lvlText w:val="-"/>
+      <w:lvlJc w:val="left"/>
+      <w:pPr>
+        <w:ind w:left="720" w:hanging="360"/>
+      </w:pPr>
+      <w:rPr>
+        <w:rFonts w:ascii="Times New Roman" w:cs="Times New Roman" w:eastAsia="Times New Roman" w:hAnsi="Times New Roman"/>
+        <w:vertAlign w:val="baseline"/>
+      </w:rPr>
+    </w:lvl>
+    <w:lvl w:ilvl="1">
+      <w:start w:val="1"/>
+      <w:numFmt w:val="bullet"/>
+      <w:lvlText w:val="o"/>
+      <w:lvlJc w:val="left"/>
+      <w:pPr>
+        <w:ind w:left="1440" w:hanging="360"/>
+      </w:pPr>
+      <w:rPr>
+        <w:rFonts w:ascii="Courier New" w:cs="Courier New" w:eastAsia="Courier New" w:hAnsi="Courier New"/>
+        <w:vertAlign w:val="baseline"/>
+      </w:rPr>
+    </w:lvl>
+    <w:lvl w:ilvl="2">
+      <w:start w:val="1"/>
+      <w:numFmt w:val="bullet"/>
+      <w:lvlText w:val="▪"/>
+      <w:lvlJc w:val="left"/>
+      <w:pPr>
+        <w:ind w:left="2160" w:hanging="360"/>
+      </w:pPr>
+      <w:rPr>
+        <w:rFonts w:ascii="Noto Sans Symbols" w:cs="Noto Sans Symbols" w:eastAsia="Noto Sans Symbols" w:hAnsi="Noto Sans Symbols"/>
+        <w:vertAlign w:val="baseline"/>
+      </w:rPr>
+    </w:lvl>
+    <w:lvl w:ilvl="3">
+      <w:start w:val="1"/>
+      <w:numFmt w:val="bullet"/>
+      <w:lvlText w:val="●"/>
+      <w:lvlJc w:val="left"/>
+      <w:pPr>
+        <w:ind w:left="2880" w:hanging="360"/>
+      </w:pPr>
+      <w:rPr>
+        <w:rFonts w:ascii="Noto Sans Symbols" w:cs="Noto Sans Symbols" w:eastAsia="Noto Sans Symbols" w:hAnsi="Noto Sans Symbols"/>
+        <w:vertAlign w:val="baseline"/>
+      </w:rPr>
+    </w:lvl>
+    <w:lvl w:ilvl="4">
+      <w:start w:val="1"/>
+      <w:numFmt w:val="bullet"/>
+      <w:lvlText w:val="o"/>
+      <w:lvlJc w:val="left"/>
+      <w:pPr>
+        <w:ind w:left="3600" w:hanging="360"/>
+      </w:pPr>
+      <w:rPr>
+        <w:rFonts w:ascii="Courier New" w:cs="Courier New" w:eastAsia="Courier New" w:hAnsi="Courier New"/>
+        <w:vertAlign w:val="baseline"/>
+      </w:rPr>
+    </w:lvl>
+    <w:lvl w:ilvl="5">
+      <w:start w:val="1"/>
+      <w:numFmt w:val="bullet"/>
+      <w:lvlText w:val="▪"/>
+      <w:lvlJc w:val="left"/>
+      <w:pPr>
+        <w:ind w:left="4320" w:hanging="360"/>
+      </w:pPr>
+      <w:rPr>
+        <w:rFonts w:ascii="Noto Sans Symbols" w:cs="Noto Sans Symbols" w:eastAsia="Noto Sans Symbols" w:hAnsi="Noto Sans Symbols"/>
+        <w:vertAlign w:val="baseline"/>
+      </w:rPr>
+    </w:lvl>
+    <w:lvl w:ilvl="6">
+      <w:start w:val="1"/>
+      <w:numFmt w:val="bullet"/>
+      <w:lvlText w:val="●"/>
+      <w:lvlJc w:val="left"/>
+      <w:pPr>
+        <w:ind w:left="5040" w:hanging="360"/>
+      </w:pPr>
+      <w:rPr>
+        <w:rFonts w:ascii="Noto Sans Symbols" w:cs="Noto Sans Symbols" w:eastAsia="Noto Sans Symbols" w:hAnsi="Noto Sans Symbols"/>
+        <w:vertAlign w:val="baseline"/>
+      </w:rPr>
+    </w:lvl>
+    <w:lvl w:ilvl="7">
+      <w:start w:val="1"/>
+      <w:numFmt w:val="bullet"/>
+      <w:lvlText w:val="o"/>
+      <w:lvlJc w:val="left"/>
+      <w:pPr>
+        <w:ind w:left="5760" w:hanging="360"/>
+      </w:pPr>
+      <w:rPr>
+        <w:rFonts w:ascii="Courier New" w:cs="Courier New" w:eastAsia="Courier New" w:hAnsi="Courier New"/>
+        <w:vertAlign w:val="baseline"/>
+      </w:rPr>
+    </w:lvl>
+    <w:lvl w:ilvl="8">
+      <w:start w:val="1"/>
+      <w:numFmt w:val="bullet"/>
+      <w:lvlText w:val="▪"/>
+      <w:lvlJc w:val="left"/>
+      <w:pPr>
+        <w:ind w:left="6480" w:hanging="360"/>
+      </w:pPr>
+      <w:rPr>
+        <w:rFonts w:ascii="Noto Sans Symbols" w:cs="Noto Sans Symbols" w:eastAsia="Noto Sans Symbols" w:hAnsi="Noto Sans Symbols"/>
+        <w:vertAlign w:val="baseline"/>
+      </w:rPr>
+    </w:lvl>
+  </w:abstractNum>
+  <w:abstractNum w:abstractNumId="3">
+    <w:lvl w:ilvl="0">
+      <w:start w:val="1"/>
       <w:numFmt w:val="decimal"/>
       <w:lvlText w:val="%1."/>
       <w:lvlJc w:val="left"/>
@@ -16369,223 +16237,114 @@
       </w:rPr>
     </w:lvl>
   </w:abstractNum>
-  <w:abstractNum w:abstractNumId="3">
+  <w:abstractNum w:abstractNumId="4">
     <w:lvl w:ilvl="0">
       <w:start w:val="1"/>
       <w:numFmt w:val="decimal"/>
-      <w:lvlText w:val="%1."/>
+      <w:lvlText w:val="%1"/>
       <w:lvlJc w:val="left"/>
       <w:pPr>
-        <w:ind w:left="720" w:hanging="360"/>
+        <w:ind w:left="432" w:hanging="432"/>
       </w:pPr>
       <w:rPr>
-        <w:u w:val="none"/>
+        <w:vertAlign w:val="baseline"/>
       </w:rPr>
     </w:lvl>
     <w:lvl w:ilvl="1">
       <w:start w:val="1"/>
-      <w:numFmt w:val="lowerLetter"/>
-      <w:lvlText w:val="%2."/>
+      <w:numFmt w:val="decimal"/>
+      <w:lvlText w:val="%1.%2"/>
       <w:lvlJc w:val="left"/>
       <w:pPr>
-        <w:ind w:left="1440" w:hanging="360"/>
+        <w:ind w:left="576" w:hanging="576"/>
       </w:pPr>
       <w:rPr>
-        <w:u w:val="none"/>
+        <w:strike w:val="0"/>
+        <w:vertAlign w:val="baseline"/>
       </w:rPr>
     </w:lvl>
     <w:lvl w:ilvl="2">
       <w:start w:val="1"/>
-      <w:numFmt w:val="lowerRoman"/>
-      <w:lvlText w:val="%3."/>
-      <w:lvlJc w:val="right"/>
-      <w:pPr>
-        <w:ind w:left="2160" w:hanging="360"/>
+      <w:numFmt w:val="decimal"/>
+      <w:lvlText w:val="%1.%2.%3"/>
+      <w:lvlJc w:val="left"/>
+      <w:pPr>
+        <w:ind w:left="720" w:hanging="720"/>
       </w:pPr>
       <w:rPr>
-        <w:u w:val="none"/>
+        <w:vertAlign w:val="baseline"/>
       </w:rPr>
     </w:lvl>
     <w:lvl w:ilvl="3">
       <w:start w:val="1"/>
       <w:numFmt w:val="decimal"/>
-      <w:lvlText w:val="%4."/>
+      <w:lvlText w:val="%1.%2.%3.%4"/>
       <w:lvlJc w:val="left"/>
       <w:pPr>
-        <w:ind w:left="2880" w:hanging="360"/>
+        <w:ind w:left="864" w:hanging="864"/>
       </w:pPr>
       <w:rPr>
-        <w:u w:val="none"/>
+        <w:vertAlign w:val="baseline"/>
       </w:rPr>
     </w:lvl>
     <w:lvl w:ilvl="4">
       <w:start w:val="1"/>
-      <w:numFmt w:val="lowerLetter"/>
-      <w:lvlText w:val="%5."/>
+      <w:numFmt w:val="decimal"/>
+      <w:lvlText w:val="%1.%2.%3.%4.%5"/>
       <w:lvlJc w:val="left"/>
       <w:pPr>
-        <w:ind w:left="3600" w:hanging="360"/>
+        <w:ind w:left="1008" w:hanging="1008"/>
       </w:pPr>
       <w:rPr>
-        <w:u w:val="none"/>
+        <w:vertAlign w:val="baseline"/>
       </w:rPr>
     </w:lvl>
     <w:lvl w:ilvl="5">
       <w:start w:val="1"/>
-      <w:numFmt w:val="lowerRoman"/>
-      <w:lvlText w:val="%6."/>
-      <w:lvlJc w:val="right"/>
-      <w:pPr>
-        <w:ind w:left="4320" w:hanging="360"/>
+      <w:numFmt w:val="decimal"/>
+      <w:lvlText w:val="%1.%2.%3.%4.%5.%6"/>
+      <w:lvlJc w:val="left"/>
+      <w:pPr>
+        <w:ind w:left="1152" w:hanging="1152"/>
       </w:pPr>
       <w:rPr>
-        <w:u w:val="none"/>
+        <w:vertAlign w:val="baseline"/>
       </w:rPr>
     </w:lvl>
     <w:lvl w:ilvl="6">
       <w:start w:val="1"/>
       <w:numFmt w:val="decimal"/>
-      <w:lvlText w:val="%7."/>
+      <w:lvlText w:val="%1.%2.%3.%4.%5.%6.%7"/>
       <w:lvlJc w:val="left"/>
       <w:pPr>
-        <w:ind w:left="5040" w:hanging="360"/>
+        <w:ind w:left="1296" w:hanging="1296"/>
       </w:pPr>
       <w:rPr>
-        <w:u w:val="none"/>
+        <w:vertAlign w:val="baseline"/>
       </w:rPr>
     </w:lvl>
     <w:lvl w:ilvl="7">
       <w:start w:val="1"/>
-      <w:numFmt w:val="lowerLetter"/>
-      <w:lvlText w:val="%8."/>
+      <w:numFmt w:val="decimal"/>
+      <w:lvlText w:val="%1.%2.%3.%4.%5.%6.%7.%8"/>
       <w:lvlJc w:val="left"/>
       <w:pPr>
-        <w:ind w:left="5760" w:hanging="360"/>
+        <w:ind w:left="1440" w:hanging="1440"/>
       </w:pPr>
       <w:rPr>
-        <w:u w:val="none"/>
+        <w:vertAlign w:val="baseline"/>
       </w:rPr>
     </w:lvl>
     <w:lvl w:ilvl="8">
       <w:start w:val="1"/>
-      <w:numFmt w:val="lowerRoman"/>
-      <w:lvlText w:val="%9."/>
-      <w:lvlJc w:val="right"/>
-      <w:pPr>
-        <w:ind w:left="6480" w:hanging="360"/>
+      <w:numFmt w:val="decimal"/>
+      <w:lvlText w:val="%1.%2.%3.%4.%5.%6.%7.%8.%9"/>
+      <w:lvlJc w:val="left"/>
+      <w:pPr>
+        <w:ind w:left="1584" w:hanging="1584"/>
       </w:pPr>
       <w:rPr>
-        <w:u w:val="none"/>
-      </w:rPr>
-    </w:lvl>
-  </w:abstractNum>
-  <w:abstractNum w:abstractNumId="4">
-    <w:lvl w:ilvl="0">
-      <w:start w:val="1"/>
-      <w:numFmt w:val="decimal"/>
-      <w:lvlText w:val="%1."/>
-      <w:lvlJc w:val="left"/>
-      <w:pPr>
-        <w:ind w:left="720" w:hanging="360"/>
-      </w:pPr>
-      <w:rPr>
-        <w:u w:val="none"/>
-      </w:rPr>
-    </w:lvl>
-    <w:lvl w:ilvl="1">
-      <w:start w:val="1"/>
-      <w:numFmt w:val="lowerLetter"/>
-      <w:lvlText w:val="%2."/>
-      <w:lvlJc w:val="left"/>
-      <w:pPr>
-        <w:ind w:left="1440" w:hanging="360"/>
-      </w:pPr>
-      <w:rPr>
-        <w:u w:val="none"/>
-      </w:rPr>
-    </w:lvl>
-    <w:lvl w:ilvl="2">
-      <w:start w:val="1"/>
-      <w:numFmt w:val="lowerRoman"/>
-      <w:lvlText w:val="%3."/>
-      <w:lvlJc w:val="right"/>
-      <w:pPr>
-        <w:ind w:left="2160" w:hanging="360"/>
-      </w:pPr>
-      <w:rPr>
-        <w:u w:val="none"/>
-      </w:rPr>
-    </w:lvl>
-    <w:lvl w:ilvl="3">
-      <w:start w:val="1"/>
-      <w:numFmt w:val="decimal"/>
-      <w:lvlText w:val="%4."/>
-      <w:lvlJc w:val="left"/>
-      <w:pPr>
-        <w:ind w:left="2880" w:hanging="360"/>
-      </w:pPr>
-      <w:rPr>
-        <w:u w:val="none"/>
-      </w:rPr>
-    </w:lvl>
-    <w:lvl w:ilvl="4">
-      <w:start w:val="1"/>
-      <w:numFmt w:val="lowerLetter"/>
-      <w:lvlText w:val="%5."/>
-      <w:lvlJc w:val="left"/>
-      <w:pPr>
-        <w:ind w:left="3600" w:hanging="360"/>
-      </w:pPr>
-      <w:rPr>
-        <w:u w:val="none"/>
-      </w:rPr>
-    </w:lvl>
-    <w:lvl w:ilvl="5">
-      <w:start w:val="1"/>
-      <w:numFmt w:val="lowerRoman"/>
-      <w:lvlText w:val="%6."/>
-      <w:lvlJc w:val="right"/>
-      <w:pPr>
-        <w:ind w:left="4320" w:hanging="360"/>
-      </w:pPr>
-      <w:rPr>
-        <w:u w:val="none"/>
-      </w:rPr>
-    </w:lvl>
-    <w:lvl w:ilvl="6">
-      <w:start w:val="1"/>
-      <w:numFmt w:val="decimal"/>
-      <w:lvlText w:val="%7."/>
-      <w:lvlJc w:val="left"/>
-      <w:pPr>
-        <w:ind w:left="5040" w:hanging="360"/>
-      </w:pPr>
-      <w:rPr>
-        <w:u w:val="none"/>
-      </w:rPr>
-    </w:lvl>
-    <w:lvl w:ilvl="7">
-      <w:start w:val="1"/>
-      <w:numFmt w:val="lowerLetter"/>
-      <w:lvlText w:val="%8."/>
-      <w:lvlJc w:val="left"/>
-      <w:pPr>
-        <w:ind w:left="5760" w:hanging="360"/>
-      </w:pPr>
-      <w:rPr>
-        <w:u w:val="none"/>
-      </w:rPr>
-    </w:lvl>
-    <w:lvl w:ilvl="8">
-      <w:start w:val="1"/>
-      <w:numFmt w:val="lowerRoman"/>
-      <w:lvlText w:val="%9."/>
-      <w:lvlJc w:val="right"/>
-      <w:pPr>
-        <w:ind w:left="6480" w:hanging="360"/>
-      </w:pPr>
-      <w:rPr>
-        <w:u w:val="none"/>
+        <w:vertAlign w:val="baseline"/>
       </w:rPr>
     </w:lvl>
   </w:abstractNum>
@@ -16812,119 +16571,110 @@
   <w:abstractNum w:abstractNumId="7">
     <w:lvl w:ilvl="0">
       <w:start w:val="1"/>
-      <w:numFmt w:val="bullet"/>
-      <w:lvlText w:val="-"/>
+      <w:numFmt w:val="decimal"/>
+      <w:lvlText w:val="%1."/>
       <w:lvlJc w:val="left"/>
       <w:pPr>
         <w:ind w:left="720" w:hanging="360"/>
       </w:pPr>
       <w:rPr>
-        <w:rFonts w:ascii="Times New Roman" w:cs="Times New Roman" w:eastAsia="Times New Roman" w:hAnsi="Times New Roman"/>
-        <w:vertAlign w:val="baseline"/>
+        <w:u w:val="none"/>
       </w:rPr>
     </w:lvl>
     <w:lvl w:ilvl="1">
       <w:start w:val="1"/>
-      <w:numFmt w:val="bullet"/>
-      <w:lvlText w:val="o"/>
+      <w:numFmt w:val="lowerLetter"/>
+      <w:lvlText w:val="%2."/>
       <w:lvlJc w:val="left"/>
       <w:pPr>
         <w:ind w:left="1440" w:hanging="360"/>
       </w:pPr>
       <w:rPr>
-        <w:rFonts w:ascii="Courier New" w:cs="Courier New" w:eastAsia="Courier New" w:hAnsi="Courier New"/>
-        <w:vertAlign w:val="baseline"/>
+        <w:u w:val="none"/>
       </w:rPr>
     </w:lvl>
     <w:lvl w:ilvl="2">
       <w:start w:val="1"/>
-      <w:numFmt w:val="bullet"/>
-      <w:lvlText w:val="▪"/>
-      <w:lvlJc w:val="left"/>
+      <w:numFmt w:val="lowerRoman"/>
+      <w:lvlText w:val="%3."/>
+      <w:lvlJc w:val="right"/>
       <w:pPr>
         <w:ind w:left="2160" w:hanging="360"/>
       </w:pPr>
       <w:rPr>
-        <w:rFonts w:ascii="Noto Sans Symbols" w:cs="Noto Sans Symbols" w:eastAsia="Noto Sans Symbols" w:hAnsi="Noto Sans Symbols"/>
-        <w:vertAlign w:val="baseline"/>
+        <w:u w:val="none"/>
       </w:rPr>
     </w:lvl>
     <w:lvl w:ilvl="3">
       <w:start w:val="1"/>
-      <w:numFmt w:val="bullet"/>
-      <w:lvlText w:val="●"/>
+      <w:numFmt w:val="decimal"/>
+      <w:lvlText w:val="%4."/>
       <w:lvlJc w:val="left"/>
       <w:pPr>
         <w:ind w:left="2880" w:hanging="360"/>
       </w:pPr>
       <w:rPr>
-        <w:rFonts w:ascii="Noto Sans Symbols" w:cs="Noto Sans Symbols" w:eastAsia="Noto Sans Symbols" w:hAnsi="Noto Sans Symbols"/>
-        <w:vertAlign w:val="baseline"/>
+        <w:u w:val="none"/>
       </w:rPr>
     </w:lvl>
     <w:lvl w:ilvl="4">
       <w:start w:val="1"/>
-      <w:numFmt w:val="bullet"/>
-      <w:lvlText w:val="o"/>
+      <w:numFmt w:val="lowerLetter"/>
+      <w:lvlText w:val="%5."/>
       <w:lvlJc w:val="left"/>
       <w:pPr>
         <w:ind w:left="3600" w:hanging="360"/>
       </w:pPr>
       <w:rPr>
-        <w:rFonts w:ascii="Courier New" w:cs="Courier New" w:eastAsia="Courier New" w:hAnsi="Courier New"/>
-        <w:vertAlign w:val="baseline"/>
+        <w:u w:val="none"/>
       </w:rPr>
     </w:lvl>
     <w:lvl w:ilvl="5">
       <w:start w:val="1"/>
-      <w:numFmt w:val="bullet"/>
-      <w:lvlText w:val="▪"/>
-      <w:lvlJc w:val="left"/>
+      <w:numFmt w:val="lowerRoman"/>
+      <w:lvlText w:val="%6."/>
+      <w:lvlJc w:val="right"/>
       <w:pPr>
         <w:ind w:left="4320" w:hanging="360"/>
       </w:pPr>
       <w:rPr>
-        <w:rFonts w:ascii="Noto Sans Symbols" w:cs="Noto Sans Symbols" w:eastAsia="Noto Sans Symbols" w:hAnsi="Noto Sans Symbols"/>
-        <w:vertAlign w:val="baseline"/>
+        <w:u w:val="none"/>
       </w:rPr>
     </w:lvl>
     <w:lvl w:ilvl="6">
       <w:start w:val="1"/>
-      <w:numFmt w:val="bullet"/>
-      <w:lvlText w:val="●"/>
+      <w:numFmt w:val="decimal"/>
+      <w:lvlText w:val="%7."/>
       <w:lvlJc w:val="left"/>
       <w:pPr>
         <w:ind w:left="5040" w:hanging="360"/>
       </w:pPr>
       <w:rPr>
-        <w:rFonts w:ascii="Noto Sans Symbols" w:cs="Noto Sans Symbols" w:eastAsia="Noto Sans Symbols" w:hAnsi="Noto Sans Symbols"/>
-        <w:vertAlign w:val="baseline"/>
+        <w:u w:val="none"/>
       </w:rPr>
     </w:lvl>
     <w:lvl w:ilvl="7">
       <w:start w:val="1"/>
-      <w:numFmt w:val="bullet"/>
-      <w:lvlText w:val="o"/>
+      <w:numFmt w:val="lowerLetter"/>
+      <w:lvlText w:val="%8."/>
       <w:lvlJc w:val="left"/>
       <w:pPr>
         <w:ind w:left="5760" w:hanging="360"/>
       </w:pPr>
       <w:rPr>
-        <w:rFonts w:ascii="Courier New" w:cs="Courier New" w:eastAsia="Courier New" w:hAnsi="Courier New"/>
-        <w:vertAlign w:val="baseline"/>
+        <w:u w:val="none"/>
       </w:rPr>
     </w:lvl>
     <w:lvl w:ilvl="8">
       <w:start w:val="1"/>
-      <w:numFmt w:val="bullet"/>
-      <w:lvlText w:val="▪"/>
-      <w:lvlJc w:val="left"/>
+      <w:numFmt w:val="lowerRoman"/>
+      <w:lvlText w:val="%9."/>
+      <w:lvlJc w:val="right"/>
       <w:pPr>
         <w:ind w:left="6480" w:hanging="360"/>
       </w:pPr>
       <w:rPr>
-        <w:rFonts w:ascii="Noto Sans Symbols" w:cs="Noto Sans Symbols" w:eastAsia="Noto Sans Symbols" w:hAnsi="Noto Sans Symbols"/>
-        <w:vertAlign w:val="baseline"/>
+        <w:u w:val="none"/>
       </w:rPr>
     </w:lvl>
   </w:abstractNum>
@@ -17152,110 +16902,109 @@
     <w:lvl w:ilvl="0">
       <w:start w:val="1"/>
       <w:numFmt w:val="decimal"/>
-      <w:lvlText w:val="%1"/>
+      <w:lvlText w:val="%1."/>
       <w:lvlJc w:val="left"/>
       <w:pPr>
-        <w:ind w:left="432" w:hanging="432"/>
+        <w:ind w:left="720" w:hanging="360"/>
       </w:pPr>
       <w:rPr>
-        <w:vertAlign w:val="baseline"/>
+        <w:u w:val="none"/>
       </w:rPr>
     </w:lvl>
     <w:lvl w:ilvl="1">
       <w:start w:val="1"/>
-      <w:numFmt w:val="decimal"/>
-      <w:lvlText w:val="%1.%2"/>
+      <w:numFmt w:val="lowerLetter"/>
+      <w:lvlText w:val="%2."/>
       <w:lvlJc w:val="left"/>
       <w:pPr>
-        <w:ind w:left="576" w:hanging="576"/>
+        <w:ind w:left="1440" w:hanging="360"/>
       </w:pPr>
       <w:rPr>
-        <w:strike w:val="0"/>
-        <w:vertAlign w:val="baseline"/>
+        <w:u w:val="none"/>
       </w:rPr>
     </w:lvl>
     <w:lvl w:ilvl="2">
       <w:start w:val="1"/>
-      <w:numFmt w:val="decimal"/>
-      <w:lvlText w:val="%1.%2.%3"/>
-      <w:lvlJc w:val="left"/>
-      <w:pPr>
-        <w:ind w:left="720" w:hanging="720"/>
+      <w:numFmt w:val="lowerRoman"/>
+      <w:lvlText w:val="%3."/>
+      <w:lvlJc w:val="right"/>
+      <w:pPr>
+        <w:ind w:left="2160" w:hanging="360"/>
       </w:pPr>
       <w:rPr>
-        <w:vertAlign w:val="baseline"/>
+        <w:u w:val="none"/>
       </w:rPr>
     </w:lvl>
     <w:lvl w:ilvl="3">
       <w:start w:val="1"/>
       <w:numFmt w:val="decimal"/>
-      <w:lvlText w:val="%1.%2.%3.%4"/>
+      <w:lvlText w:val="%4."/>
       <w:lvlJc w:val="left"/>
       <w:pPr>
-        <w:ind w:left="864" w:hanging="864"/>
+        <w:ind w:left="2880" w:hanging="360"/>
       </w:pPr>
       <w:rPr>
-        <w:vertAlign w:val="baseline"/>
+        <w:u w:val="none"/>
       </w:rPr>
     </w:lvl>
     <w:lvl w:ilvl="4">
       <w:start w:val="1"/>
-      <w:numFmt w:val="decimal"/>
-      <w:lvlText w:val="%1.%2.%3.%4.%5"/>
+      <w:numFmt w:val="lowerLetter"/>
+      <w:lvlText w:val="%5."/>
       <w:lvlJc w:val="left"/>
       <w:pPr>
-        <w:ind w:left="1008" w:hanging="1008"/>
+        <w:ind w:left="3600" w:hanging="360"/>
       </w:pPr>
       <w:rPr>
-        <w:vertAlign w:val="baseline"/>
+        <w:u w:val="none"/>
       </w:rPr>
     </w:lvl>
     <w:lvl w:ilvl="5">
       <w:start w:val="1"/>
-      <w:numFmt w:val="decimal"/>
-      <w:lvlText w:val="%1.%2.%3.%4.%5.%6"/>
-      <w:lvlJc w:val="left"/>
-      <w:pPr>
-        <w:ind w:left="1152" w:hanging="1152"/>
+      <w:numFmt w:val="lowerRoman"/>
+      <w:lvlText w:val="%6."/>
+      <w:lvlJc w:val="right"/>
+      <w:pPr>
+        <w:ind w:left="4320" w:hanging="360"/>
       </w:pPr>
       <w:rPr>
-        <w:vertAlign w:val="baseline"/>
+        <w:u w:val="none"/>
       </w:rPr>
     </w:lvl>
     <w:lvl w:ilvl="6">
       <w:start w:val="1"/>
       <w:numFmt w:val="decimal"/>
-      <w:lvlText w:val="%1.%2.%3.%4.%5.%6.%7"/>
+      <w:lvlText w:val="%7."/>
       <w:lvlJc w:val="left"/>
       <w:pPr>
-        <w:ind w:left="1296" w:hanging="1296"/>
+        <w:ind w:left="5040" w:hanging="360"/>
       </w:pPr>
       <w:rPr>
-        <w:vertAlign w:val="baseline"/>
+        <w:u w:val="none"/>
       </w:rPr>
     </w:lvl>
     <w:lvl w:ilvl="7">
       <w:start w:val="1"/>
-      <w:numFmt w:val="decimal"/>
-      <w:lvlText w:val="%1.%2.%3.%4.%5.%6.%7.%8"/>
+      <w:numFmt w:val="lowerLetter"/>
+      <w:lvlText w:val="%8."/>
       <w:lvlJc w:val="left"/>
       <w:pPr>
-        <w:ind w:left="1440" w:hanging="1440"/>
+        <w:ind w:left="5760" w:hanging="360"/>
       </w:pPr>
       <w:rPr>
-        <w:vertAlign w:val="baseline"/>
+        <w:u w:val="none"/>
       </w:rPr>
     </w:lvl>
     <w:lvl w:ilvl="8">
       <w:start w:val="1"/>
-      <w:numFmt w:val="decimal"/>
-      <w:lvlText w:val="%1.%2.%3.%4.%5.%6.%7.%8.%9"/>
-      <w:lvlJc w:val="left"/>
-      <w:pPr>
-        <w:ind w:left="1584" w:hanging="1584"/>
+      <w:numFmt w:val="lowerRoman"/>
+      <w:lvlText w:val="%9."/>
+      <w:lvlJc w:val="right"/>
+      <w:pPr>
+        <w:ind w:left="6480" w:hanging="360"/>
       </w:pPr>
       <w:rPr>
-        <w:vertAlign w:val="baseline"/>
+        <w:u w:val="none"/>
       </w:rPr>
     </w:lvl>
   </w:abstractNum>
@@ -17471,6 +17220,446 @@
       <w:numFmt w:val="lowerRoman"/>
       <w:lvlText w:val="%9."/>
       <w:lvlJc w:val="right"/>
+      <w:pPr>
+        <w:ind w:left="6480" w:hanging="360"/>
+      </w:pPr>
+      <w:rPr>
+        <w:u w:val="none"/>
+      </w:rPr>
+    </w:lvl>
+  </w:abstractNum>
+  <w:abstractNum w:abstractNumId="13">
+    <w:lvl w:ilvl="0">
+      <w:start w:val="1"/>
+      <w:numFmt w:val="decimal"/>
+      <w:lvlText w:val="%1."/>
+      <w:lvlJc w:val="left"/>
+      <w:pPr>
+        <w:ind w:left="720" w:hanging="360"/>
+      </w:pPr>
+      <w:rPr>
+        <w:u w:val="none"/>
+      </w:rPr>
+    </w:lvl>
+    <w:lvl w:ilvl="1">
+      <w:start w:val="1"/>
+      <w:numFmt w:val="lowerLetter"/>
+      <w:lvlText w:val="%2."/>
+      <w:lvlJc w:val="left"/>
+      <w:pPr>
+        <w:ind w:left="1440" w:hanging="360"/>
+      </w:pPr>
+      <w:rPr>
+        <w:u w:val="none"/>
+      </w:rPr>
+    </w:lvl>
+    <w:lvl w:ilvl="2">
+      <w:start w:val="1"/>
+      <w:numFmt w:val="lowerRoman"/>
+      <w:lvlText w:val="%3."/>
+      <w:lvlJc w:val="right"/>
+      <w:pPr>
+        <w:ind w:left="2160" w:hanging="360"/>
+      </w:pPr>
+      <w:rPr>
+        <w:u w:val="none"/>
+      </w:rPr>
+    </w:lvl>
+    <w:lvl w:ilvl="3">
+      <w:start w:val="1"/>
+      <w:numFmt w:val="decimal"/>
+      <w:lvlText w:val="%4."/>
+      <w:lvlJc w:val="left"/>
+      <w:pPr>
+        <w:ind w:left="2880" w:hanging="360"/>
+      </w:pPr>
+      <w:rPr>
+        <w:u w:val="none"/>
+      </w:rPr>
+    </w:lvl>
+    <w:lvl w:ilvl="4">
+      <w:start w:val="1"/>
+      <w:numFmt w:val="lowerLetter"/>
+      <w:lvlText w:val="%5."/>
+      <w:lvlJc w:val="left"/>
+      <w:pPr>
+        <w:ind w:left="3600" w:hanging="360"/>
+      </w:pPr>
+      <w:rPr>
+        <w:u w:val="none"/>
+      </w:rPr>
+    </w:lvl>
+    <w:lvl w:ilvl="5">
+      <w:start w:val="1"/>
+      <w:numFmt w:val="lowerRoman"/>
+      <w:lvlText w:val="%6."/>
+      <w:lvlJc w:val="right"/>
+      <w:pPr>
+        <w:ind w:left="4320" w:hanging="360"/>
+      </w:pPr>
+      <w:rPr>
+        <w:u w:val="none"/>
+      </w:rPr>
+    </w:lvl>
+    <w:lvl w:ilvl="6">
+      <w:start w:val="1"/>
+      <w:numFmt w:val="decimal"/>
+      <w:lvlText w:val="%7."/>
+      <w:lvlJc w:val="left"/>
+      <w:pPr>
+        <w:ind w:left="5040" w:hanging="360"/>
+      </w:pPr>
+      <w:rPr>
+        <w:u w:val="none"/>
+      </w:rPr>
+    </w:lvl>
+    <w:lvl w:ilvl="7">
+      <w:start w:val="1"/>
+      <w:numFmt w:val="lowerLetter"/>
+      <w:lvlText w:val="%8."/>
+      <w:lvlJc w:val="left"/>
+      <w:pPr>
+        <w:ind w:left="5760" w:hanging="360"/>
+      </w:pPr>
+      <w:rPr>
+        <w:u w:val="none"/>
+      </w:rPr>
+    </w:lvl>
+    <w:lvl w:ilvl="8">
+      <w:start w:val="1"/>
+      <w:numFmt w:val="lowerRoman"/>
+      <w:lvlText w:val="%9."/>
+      <w:lvlJc w:val="right"/>
+      <w:pPr>
+        <w:ind w:left="6480" w:hanging="360"/>
+      </w:pPr>
+      <w:rPr>
+        <w:u w:val="none"/>
+      </w:rPr>
+    </w:lvl>
+  </w:abstractNum>
+  <w:abstractNum w:abstractNumId="14">
+    <w:lvl w:ilvl="0">
+      <w:start w:val="1"/>
+      <w:numFmt w:val="decimal"/>
+      <w:lvlText w:val="%1."/>
+      <w:lvlJc w:val="left"/>
+      <w:pPr>
+        <w:ind w:left="720" w:hanging="360"/>
+      </w:pPr>
+      <w:rPr>
+        <w:u w:val="none"/>
+      </w:rPr>
+    </w:lvl>
+    <w:lvl w:ilvl="1">
+      <w:start w:val="1"/>
+      <w:numFmt w:val="lowerLetter"/>
+      <w:lvlText w:val="%2."/>
+      <w:lvlJc w:val="left"/>
+      <w:pPr>
+        <w:ind w:left="1440" w:hanging="360"/>
+      </w:pPr>
+      <w:rPr>
+        <w:u w:val="none"/>
+      </w:rPr>
+    </w:lvl>
+    <w:lvl w:ilvl="2">
+      <w:start w:val="1"/>
+      <w:numFmt w:val="lowerRoman"/>
+      <w:lvlText w:val="%3."/>
+      <w:lvlJc w:val="right"/>
+      <w:pPr>
+        <w:ind w:left="2160" w:hanging="360"/>
+      </w:pPr>
+      <w:rPr>
+        <w:u w:val="none"/>
+      </w:rPr>
+    </w:lvl>
+    <w:lvl w:ilvl="3">
+      <w:start w:val="1"/>
+      <w:numFmt w:val="decimal"/>
+      <w:lvlText w:val="%4."/>
+      <w:lvlJc w:val="left"/>
+      <w:pPr>
+        <w:ind w:left="2880" w:hanging="360"/>
+      </w:pPr>
+      <w:rPr>
+        <w:u w:val="none"/>
+      </w:rPr>
+    </w:lvl>
+    <w:lvl w:ilvl="4">
+      <w:start w:val="1"/>
+      <w:numFmt w:val="lowerLetter"/>
+      <w:lvlText w:val="%5."/>
+      <w:lvlJc w:val="left"/>
+      <w:pPr>
+        <w:ind w:left="3600" w:hanging="360"/>
+      </w:pPr>
+      <w:rPr>
+        <w:u w:val="none"/>
+      </w:rPr>
+    </w:lvl>
+    <w:lvl w:ilvl="5">
+      <w:start w:val="1"/>
+      <w:numFmt w:val="lowerRoman"/>
+      <w:lvlText w:val="%6."/>
+      <w:lvlJc w:val="right"/>
+      <w:pPr>
+        <w:ind w:left="4320" w:hanging="360"/>
+      </w:pPr>
+      <w:rPr>
+        <w:u w:val="none"/>
+      </w:rPr>
+    </w:lvl>
+    <w:lvl w:ilvl="6">
+      <w:start w:val="1"/>
+      <w:numFmt w:val="decimal"/>
+      <w:lvlText w:val="%7."/>
+      <w:lvlJc w:val="left"/>
+      <w:pPr>
+        <w:ind w:left="5040" w:hanging="360"/>
+      </w:pPr>
+      <w:rPr>
+        <w:u w:val="none"/>
+      </w:rPr>
+    </w:lvl>
+    <w:lvl w:ilvl="7">
+      <w:start w:val="1"/>
+      <w:numFmt w:val="lowerLetter"/>
+      <w:lvlText w:val="%8."/>
+      <w:lvlJc w:val="left"/>
+      <w:pPr>
+        <w:ind w:left="5760" w:hanging="360"/>
+      </w:pPr>
+      <w:rPr>
+        <w:u w:val="none"/>
+      </w:rPr>
+    </w:lvl>
+    <w:lvl w:ilvl="8">
+      <w:start w:val="1"/>
+      <w:numFmt w:val="lowerRoman"/>
+      <w:lvlText w:val="%9."/>
+      <w:lvlJc w:val="right"/>
+      <w:pPr>
+        <w:ind w:left="6480" w:hanging="360"/>
+      </w:pPr>
+      <w:rPr>
+        <w:u w:val="none"/>
+      </w:rPr>
+    </w:lvl>
+  </w:abstractNum>
+  <w:abstractNum w:abstractNumId="15">
+    <w:lvl w:ilvl="0">
+      <w:start w:val="1"/>
+      <w:numFmt w:val="decimal"/>
+      <w:lvlText w:val="%1."/>
+      <w:lvlJc w:val="left"/>
+      <w:pPr>
+        <w:ind w:left="720" w:hanging="360"/>
+      </w:pPr>
+      <w:rPr>
+        <w:u w:val="none"/>
+      </w:rPr>
+    </w:lvl>
+    <w:lvl w:ilvl="1">
+      <w:start w:val="1"/>
+      <w:numFmt w:val="lowerLetter"/>
+      <w:lvlText w:val="%2."/>
+      <w:lvlJc w:val="left"/>
+      <w:pPr>
+        <w:ind w:left="1440" w:hanging="360"/>
+      </w:pPr>
+      <w:rPr>
+        <w:u w:val="none"/>
+      </w:rPr>
+    </w:lvl>
+    <w:lvl w:ilvl="2">
+      <w:start w:val="1"/>
+      <w:numFmt w:val="lowerRoman"/>
+      <w:lvlText w:val="%3."/>
+      <w:lvlJc w:val="right"/>
+      <w:pPr>
+        <w:ind w:left="2160" w:hanging="360"/>
+      </w:pPr>
+      <w:rPr>
+        <w:u w:val="none"/>
+      </w:rPr>
+    </w:lvl>
+    <w:lvl w:ilvl="3">
+      <w:start w:val="1"/>
+      <w:numFmt w:val="decimal"/>
+      <w:lvlText w:val="%4."/>
+      <w:lvlJc w:val="left"/>
+      <w:pPr>
+        <w:ind w:left="2880" w:hanging="360"/>
+      </w:pPr>
+      <w:rPr>
+        <w:u w:val="none"/>
+      </w:rPr>
+    </w:lvl>
+    <w:lvl w:ilvl="4">
+      <w:start w:val="1"/>
+      <w:numFmt w:val="lowerLetter"/>
+      <w:lvlText w:val="%5."/>
+      <w:lvlJc w:val="left"/>
+      <w:pPr>
+        <w:ind w:left="3600" w:hanging="360"/>
+      </w:pPr>
+      <w:rPr>
+        <w:u w:val="none"/>
+      </w:rPr>
+    </w:lvl>
+    <w:lvl w:ilvl="5">
+      <w:start w:val="1"/>
+      <w:numFmt w:val="lowerRoman"/>
+      <w:lvlText w:val="%6."/>
+      <w:lvlJc w:val="right"/>
+      <w:pPr>
+        <w:ind w:left="4320" w:hanging="360"/>
+      </w:pPr>
+      <w:rPr>
+        <w:u w:val="none"/>
+      </w:rPr>
+    </w:lvl>
+    <w:lvl w:ilvl="6">
+      <w:start w:val="1"/>
+      <w:numFmt w:val="decimal"/>
+      <w:lvlText w:val="%7."/>
+      <w:lvlJc w:val="left"/>
+      <w:pPr>
+        <w:ind w:left="5040" w:hanging="360"/>
+      </w:pPr>
+      <w:rPr>
+        <w:u w:val="none"/>
+      </w:rPr>
+    </w:lvl>
+    <w:lvl w:ilvl="7">
+      <w:start w:val="1"/>
+      <w:numFmt w:val="lowerLetter"/>
+      <w:lvlText w:val="%8."/>
+      <w:lvlJc w:val="left"/>
+      <w:pPr>
+        <w:ind w:left="5760" w:hanging="360"/>
+      </w:pPr>
+      <w:rPr>
+        <w:u w:val="none"/>
+      </w:rPr>
+    </w:lvl>
+    <w:lvl w:ilvl="8">
+      <w:start w:val="1"/>
+      <w:numFmt w:val="lowerRoman"/>
+      <w:lvlText w:val="%9."/>
+      <w:lvlJc w:val="right"/>
+      <w:pPr>
+        <w:ind w:left="6480" w:hanging="360"/>
+      </w:pPr>
+      <w:rPr>
+        <w:u w:val="none"/>
+      </w:rPr>
+    </w:lvl>
+  </w:abstractNum>
+  <w:abstractNum w:abstractNumId="16">
+    <w:lvl w:ilvl="0">
+      <w:start w:val="1"/>
+      <w:numFmt w:val="bullet"/>
+      <w:lvlText w:val="●"/>
+      <w:lvlJc w:val="left"/>
+      <w:pPr>
+        <w:ind w:left="720" w:hanging="360"/>
+      </w:pPr>
+      <w:rPr>
+        <w:u w:val="none"/>
+      </w:rPr>
+    </w:lvl>
+    <w:lvl w:ilvl="1">
+      <w:start w:val="1"/>
+      <w:numFmt w:val="bullet"/>
+      <w:lvlText w:val="○"/>
+      <w:lvlJc w:val="left"/>
+      <w:pPr>
+        <w:ind w:left="1440" w:hanging="360"/>
+      </w:pPr>
+      <w:rPr>
+        <w:u w:val="none"/>
+      </w:rPr>
+    </w:lvl>
+    <w:lvl w:ilvl="2">
+      <w:start w:val="1"/>
+      <w:numFmt w:val="bullet"/>
+      <w:lvlText w:val="■"/>
+      <w:lvlJc w:val="left"/>
+      <w:pPr>
+        <w:ind w:left="2160" w:hanging="360"/>
+      </w:pPr>
+      <w:rPr>
+        <w:u w:val="none"/>
+      </w:rPr>
+    </w:lvl>
+    <w:lvl w:ilvl="3">
+      <w:start w:val="1"/>
+      <w:numFmt w:val="bullet"/>
+      <w:lvlText w:val="●"/>
+      <w:lvlJc w:val="left"/>
+      <w:pPr>
+        <w:ind w:left="2880" w:hanging="360"/>
+      </w:pPr>
+      <w:rPr>
+        <w:u w:val="none"/>
+      </w:rPr>
+    </w:lvl>
+    <w:lvl w:ilvl="4">
+      <w:start w:val="1"/>
+      <w:numFmt w:val="bullet"/>
+      <w:lvlText w:val="○"/>
+      <w:lvlJc w:val="left"/>
+      <w:pPr>
+        <w:ind w:left="3600" w:hanging="360"/>
+      </w:pPr>
+      <w:rPr>
+        <w:u w:val="none"/>
+      </w:rPr>
+    </w:lvl>
+    <w:lvl w:ilvl="5">
+      <w:start w:val="1"/>
+      <w:numFmt w:val="bullet"/>
+      <w:lvlText w:val="■"/>
+      <w:lvlJc w:val="left"/>
+      <w:pPr>
+        <w:ind w:left="4320" w:hanging="360"/>
+      </w:pPr>
+      <w:rPr>
+        <w:u w:val="none"/>
+      </w:rPr>
+    </w:lvl>
+    <w:lvl w:ilvl="6">
+      <w:start w:val="1"/>
+      <w:numFmt w:val="bullet"/>
+      <w:lvlText w:val="●"/>
+      <w:lvlJc w:val="left"/>
+      <w:pPr>
+        <w:ind w:left="5040" w:hanging="360"/>
+      </w:pPr>
+      <w:rPr>
+        <w:u w:val="none"/>
+      </w:rPr>
+    </w:lvl>
+    <w:lvl w:ilvl="7">
+      <w:start w:val="1"/>
+      <w:numFmt w:val="bullet"/>
+      <w:lvlText w:val="○"/>
+      <w:lvlJc w:val="left"/>
+      <w:pPr>
+        <w:ind w:left="5760" w:hanging="360"/>
+      </w:pPr>
+      <w:rPr>
+        <w:u w:val="none"/>
+      </w:rPr>
+    </w:lvl>
+    <w:lvl w:ilvl="8">
+      <w:start w:val="1"/>
+      <w:numFmt w:val="bullet"/>
+      <w:lvlText w:val="■"/>
+      <w:lvlJc w:val="left"/>
       <w:pPr>
         <w:ind w:left="6480" w:hanging="360"/>
       </w:pPr>
@@ -17514,6 +17703,18 @@
   </w:num>
   <w:num w:numId="12">
     <w:abstractNumId w:val="12"/>
+  </w:num>
+  <w:num w:numId="13">
+    <w:abstractNumId w:val="13"/>
+  </w:num>
+  <w:num w:numId="14">
+    <w:abstractNumId w:val="14"/>
+  </w:num>
+  <w:num w:numId="15">
+    <w:abstractNumId w:val="15"/>
+  </w:num>
+  <w:num w:numId="16">
+    <w:abstractNumId w:val="16"/>
   </w:num>
 </w:numbering>
 </file>
@@ -19687,7 +19888,7 @@
 
 <file path=customXML/item1.xml><?xml version="1.0" encoding="utf-8"?>
 <go:gDocsCustomXmlDataStorage xmlns:go="http://customooxmlschemas.google.com/" xmlns:r="http://schemas.openxmlformats.org/officeDocument/2006/relationships" uri="GoogleDocsCustomDataVersion1">
-  <go:docsCustomData xmlns:go="http://customooxmlschemas.google.com/" roundtripDataSignature="AMtx7mj7pHD2K40KOhXjWSxya+xv18rW8Q==">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</go:docsCustomData>
+  <go:docsCustomData xmlns:go="http://customooxmlschemas.google.com/" roundtripDataSignature="AMtx7miUhEJP+mv4NbxFaqEuMgn+ZE710Q==">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</go:docsCustomData>
 </go:gDocsCustomXmlDataStorage>
 </file>
 

</xml_diff>